<commit_message>
The description of mock-ups was added.
</commit_message>
<xml_diff>
--- a/Documentation/MockUpInformation.docx
+++ b/Documentation/MockUpInformation.docx
@@ -33,7 +33,19 @@
           <w:rPr>
             <w:rStyle w:val="a3"/>
           </w:rPr>
-          <w:t>https://moqups.com/#!/edit/DoctorSoft/hDoz2iIZ</w:t>
+          <w:t>https://moqup</w:t>
+        </w:r>
+        <w:r>
+          <w:rPr>
+            <w:rStyle w:val="a3"/>
+          </w:rPr>
+          <w:t>s</w:t>
+        </w:r>
+        <w:r>
+          <w:rPr>
+            <w:rStyle w:val="a3"/>
+          </w:rPr>
+          <w:t>.com/#!/edit/DoctorSoft/hDoz2iIZ</w:t>
         </w:r>
       </w:hyperlink>
     </w:p>
@@ -90,6 +102,2245 @@
         </w:rPr>
         <w:t>Doctor103</w:t>
       </w:r>
+    </w:p>
+    <w:p>
+      <w:pPr>
+        <w:rPr>
+          <w:lang w:val="en-US"/>
+        </w:rPr>
+      </w:pPr>
+    </w:p>
+    <w:p>
+      <w:pPr>
+        <w:rPr>
+          <w:lang w:val="en-US"/>
+        </w:rPr>
+      </w:pPr>
+      <w:r>
+        <w:rPr>
+          <w:lang w:val="en-US"/>
+        </w:rPr>
+        <w:br w:type="page"/>
+      </w:r>
+    </w:p>
+    <w:tbl>
+      <w:tblPr>
+        <w:tblStyle w:val="-1"/>
+        <w:tblW w:w="0" w:type="auto"/>
+        <w:tblBorders>
+          <w:top w:val="single" w:sz="4" w:space="0" w:color="auto"/>
+          <w:left w:val="single" w:sz="4" w:space="0" w:color="auto"/>
+          <w:bottom w:val="single" w:sz="4" w:space="0" w:color="auto"/>
+          <w:right w:val="single" w:sz="4" w:space="0" w:color="auto"/>
+          <w:insideH w:val="single" w:sz="4" w:space="0" w:color="auto"/>
+          <w:insideV w:val="single" w:sz="4" w:space="0" w:color="auto"/>
+        </w:tblBorders>
+        <w:tblLook w:val="04A0" w:firstRow="1" w:lastRow="0" w:firstColumn="1" w:lastColumn="0" w:noHBand="0" w:noVBand="1"/>
+      </w:tblPr>
+      <w:tblGrid>
+        <w:gridCol w:w="1820"/>
+        <w:gridCol w:w="1735"/>
+        <w:gridCol w:w="4241"/>
+        <w:gridCol w:w="1775"/>
+      </w:tblGrid>
+      <w:tr>
+        <w:trPr>
+          <w:cnfStyle w:val="100000000000" w:firstRow="1" w:lastRow="0" w:firstColumn="0" w:lastColumn="0" w:oddVBand="0" w:evenVBand="0" w:oddHBand="0" w:evenHBand="0" w:firstRowFirstColumn="0" w:firstRowLastColumn="0" w:lastRowFirstColumn="0" w:lastRowLastColumn="0"/>
+        </w:trPr>
+        <w:tc>
+          <w:tcPr>
+            <w:cnfStyle w:val="001000000000" w:firstRow="0" w:lastRow="0" w:firstColumn="1" w:lastColumn="0" w:oddVBand="0" w:evenVBand="0" w:oddHBand="0" w:evenHBand="0" w:firstRowFirstColumn="0" w:firstRowLastColumn="0" w:lastRowFirstColumn="0" w:lastRowLastColumn="0"/>
+            <w:tcW w:w="1820" w:type="dxa"/>
+            <w:tcBorders>
+              <w:top w:val="none" w:sz="0" w:space="0" w:color="auto"/>
+              <w:left w:val="none" w:sz="0" w:space="0" w:color="auto"/>
+              <w:bottom w:val="none" w:sz="0" w:space="0" w:color="auto"/>
+              <w:right w:val="none" w:sz="0" w:space="0" w:color="auto"/>
+            </w:tcBorders>
+          </w:tcPr>
+          <w:p>
+            <w:r>
+              <w:lastRenderedPageBreak/>
+              <w:t>Название</w:t>
+            </w:r>
+          </w:p>
+        </w:tc>
+        <w:tc>
+          <w:tcPr>
+            <w:tcW w:w="1735" w:type="dxa"/>
+            <w:tcBorders>
+              <w:top w:val="none" w:sz="0" w:space="0" w:color="auto"/>
+              <w:left w:val="none" w:sz="0" w:space="0" w:color="auto"/>
+              <w:bottom w:val="none" w:sz="0" w:space="0" w:color="auto"/>
+              <w:right w:val="none" w:sz="0" w:space="0" w:color="auto"/>
+            </w:tcBorders>
+          </w:tcPr>
+          <w:p>
+            <w:pPr>
+              <w:cnfStyle w:val="100000000000" w:firstRow="1" w:lastRow="0" w:firstColumn="0" w:lastColumn="0" w:oddVBand="0" w:evenVBand="0" w:oddHBand="0" w:evenHBand="0" w:firstRowFirstColumn="0" w:firstRowLastColumn="0" w:lastRowFirstColumn="0" w:lastRowLastColumn="0"/>
+            </w:pPr>
+            <w:r>
+              <w:t>Тип пользователя</w:t>
+            </w:r>
+          </w:p>
+        </w:tc>
+        <w:tc>
+          <w:tcPr>
+            <w:tcW w:w="4241" w:type="dxa"/>
+            <w:tcBorders>
+              <w:top w:val="none" w:sz="0" w:space="0" w:color="auto"/>
+              <w:left w:val="none" w:sz="0" w:space="0" w:color="auto"/>
+              <w:bottom w:val="none" w:sz="0" w:space="0" w:color="auto"/>
+              <w:right w:val="none" w:sz="0" w:space="0" w:color="auto"/>
+            </w:tcBorders>
+          </w:tcPr>
+          <w:p>
+            <w:pPr>
+              <w:cnfStyle w:val="100000000000" w:firstRow="1" w:lastRow="0" w:firstColumn="0" w:lastColumn="0" w:oddVBand="0" w:evenVBand="0" w:oddHBand="0" w:evenHBand="0" w:firstRowFirstColumn="0" w:firstRowLastColumn="0" w:lastRowFirstColumn="0" w:lastRowLastColumn="0"/>
+              <w:rPr>
+                <w:lang w:val="en-US"/>
+              </w:rPr>
+            </w:pPr>
+            <w:r>
+              <w:t>Описание</w:t>
+            </w:r>
+          </w:p>
+        </w:tc>
+        <w:tc>
+          <w:tcPr>
+            <w:tcW w:w="1775" w:type="dxa"/>
+            <w:tcBorders>
+              <w:top w:val="none" w:sz="0" w:space="0" w:color="auto"/>
+              <w:left w:val="none" w:sz="0" w:space="0" w:color="auto"/>
+              <w:bottom w:val="none" w:sz="0" w:space="0" w:color="auto"/>
+              <w:right w:val="none" w:sz="0" w:space="0" w:color="auto"/>
+            </w:tcBorders>
+          </w:tcPr>
+          <w:p>
+            <w:pPr>
+              <w:cnfStyle w:val="100000000000" w:firstRow="1" w:lastRow="0" w:firstColumn="0" w:lastColumn="0" w:oddVBand="0" w:evenVBand="0" w:oddHBand="0" w:evenHBand="0" w:firstRowFirstColumn="0" w:firstRowLastColumn="0" w:lastRowFirstColumn="0" w:lastRowLastColumn="0"/>
+              <w:rPr>
+                <w:lang w:val="en-US"/>
+              </w:rPr>
+            </w:pPr>
+            <w:r>
+              <w:rPr>
+                <w:lang w:val="en-US"/>
+              </w:rPr>
+              <w:t>Description</w:t>
+            </w:r>
+          </w:p>
+        </w:tc>
+      </w:tr>
+      <w:tr>
+        <w:trPr>
+          <w:cnfStyle w:val="000000100000" w:firstRow="0" w:lastRow="0" w:firstColumn="0" w:lastColumn="0" w:oddVBand="0" w:evenVBand="0" w:oddHBand="1" w:evenHBand="0" w:firstRowFirstColumn="0" w:firstRowLastColumn="0" w:lastRowFirstColumn="0" w:lastRowLastColumn="0"/>
+        </w:trPr>
+        <w:tc>
+          <w:tcPr>
+            <w:cnfStyle w:val="001000000000" w:firstRow="0" w:lastRow="0" w:firstColumn="1" w:lastColumn="0" w:oddVBand="0" w:evenVBand="0" w:oddHBand="0" w:evenHBand="0" w:firstRowFirstColumn="0" w:firstRowLastColumn="0" w:lastRowFirstColumn="0" w:lastRowLastColumn="0"/>
+            <w:tcW w:w="1820" w:type="dxa"/>
+            <w:tcBorders>
+              <w:left w:val="none" w:sz="0" w:space="0" w:color="auto"/>
+              <w:right w:val="none" w:sz="0" w:space="0" w:color="auto"/>
+            </w:tcBorders>
+          </w:tcPr>
+          <w:p>
+            <w:pPr>
+              <w:rPr>
+                <w:color w:val="auto"/>
+              </w:rPr>
+            </w:pPr>
+            <w:proofErr w:type="spellStart"/>
+            <w:r>
+              <w:rPr>
+                <w:color w:val="auto"/>
+              </w:rPr>
+              <w:t>Authorization</w:t>
+            </w:r>
+            <w:proofErr w:type="spellEnd"/>
+            <w:r>
+              <w:rPr>
+                <w:color w:val="auto"/>
+              </w:rPr>
+              <w:t xml:space="preserve"> </w:t>
+            </w:r>
+            <w:proofErr w:type="spellStart"/>
+            <w:r>
+              <w:rPr>
+                <w:color w:val="auto"/>
+              </w:rPr>
+              <w:t>Window</w:t>
+            </w:r>
+            <w:proofErr w:type="spellEnd"/>
+            <w:r>
+              <w:rPr>
+                <w:color w:val="auto"/>
+              </w:rPr>
+              <w:t xml:space="preserve"> (</w:t>
+            </w:r>
+            <w:proofErr w:type="spellStart"/>
+            <w:r>
+              <w:rPr>
+                <w:color w:val="auto"/>
+              </w:rPr>
+              <w:t>Pattern</w:t>
+            </w:r>
+            <w:proofErr w:type="spellEnd"/>
+            <w:r>
+              <w:rPr>
+                <w:color w:val="auto"/>
+              </w:rPr>
+              <w:t>)</w:t>
+            </w:r>
+          </w:p>
+        </w:tc>
+        <w:tc>
+          <w:tcPr>
+            <w:tcW w:w="1735" w:type="dxa"/>
+            <w:tcBorders>
+              <w:left w:val="none" w:sz="0" w:space="0" w:color="auto"/>
+              <w:right w:val="none" w:sz="0" w:space="0" w:color="auto"/>
+            </w:tcBorders>
+          </w:tcPr>
+          <w:p>
+            <w:pPr>
+              <w:cnfStyle w:val="000000100000" w:firstRow="0" w:lastRow="0" w:firstColumn="0" w:lastColumn="0" w:oddVBand="0" w:evenVBand="0" w:oddHBand="1" w:evenHBand="0" w:firstRowFirstColumn="0" w:firstRowLastColumn="0" w:lastRowFirstColumn="0" w:lastRowLastColumn="0"/>
+              <w:rPr>
+                <w:color w:val="auto"/>
+                <w:lang w:val="en-US"/>
+              </w:rPr>
+            </w:pPr>
+            <w:r>
+              <w:rPr>
+                <w:color w:val="auto"/>
+                <w:lang w:val="en-US"/>
+              </w:rPr>
+              <w:t>Hospital User, Clinic User</w:t>
+            </w:r>
+          </w:p>
+        </w:tc>
+        <w:tc>
+          <w:tcPr>
+            <w:tcW w:w="4241" w:type="dxa"/>
+            <w:tcBorders>
+              <w:left w:val="none" w:sz="0" w:space="0" w:color="auto"/>
+              <w:right w:val="none" w:sz="0" w:space="0" w:color="auto"/>
+            </w:tcBorders>
+          </w:tcPr>
+          <w:p>
+            <w:pPr>
+              <w:cnfStyle w:val="000000100000" w:firstRow="0" w:lastRow="0" w:firstColumn="0" w:lastColumn="0" w:oddVBand="0" w:evenVBand="0" w:oddHBand="1" w:evenHBand="0" w:firstRowFirstColumn="0" w:firstRowLastColumn="0" w:lastRowFirstColumn="0" w:lastRowLastColumn="0"/>
+              <w:rPr>
+                <w:color w:val="auto"/>
+              </w:rPr>
+            </w:pPr>
+            <w:r>
+              <w:rPr>
+                <w:color w:val="auto"/>
+              </w:rPr>
+              <w:t>Окно авторизации пользователей.</w:t>
+            </w:r>
+          </w:p>
+        </w:tc>
+        <w:tc>
+          <w:tcPr>
+            <w:tcW w:w="1775" w:type="dxa"/>
+            <w:tcBorders>
+              <w:left w:val="none" w:sz="0" w:space="0" w:color="auto"/>
+              <w:right w:val="none" w:sz="0" w:space="0" w:color="auto"/>
+            </w:tcBorders>
+          </w:tcPr>
+          <w:p>
+            <w:pPr>
+              <w:cnfStyle w:val="000000100000" w:firstRow="0" w:lastRow="0" w:firstColumn="0" w:lastColumn="0" w:oddVBand="0" w:evenVBand="0" w:oddHBand="1" w:evenHBand="0" w:firstRowFirstColumn="0" w:firstRowLastColumn="0" w:lastRowFirstColumn="0" w:lastRowLastColumn="0"/>
+              <w:rPr>
+                <w:color w:val="auto"/>
+              </w:rPr>
+            </w:pPr>
+          </w:p>
+        </w:tc>
+      </w:tr>
+      <w:tr>
+        <w:tc>
+          <w:tcPr>
+            <w:cnfStyle w:val="001000000000" w:firstRow="0" w:lastRow="0" w:firstColumn="1" w:lastColumn="0" w:oddVBand="0" w:evenVBand="0" w:oddHBand="0" w:evenHBand="0" w:firstRowFirstColumn="0" w:firstRowLastColumn="0" w:lastRowFirstColumn="0" w:lastRowLastColumn="0"/>
+            <w:tcW w:w="1820" w:type="dxa"/>
+          </w:tcPr>
+          <w:p>
+            <w:pPr>
+              <w:rPr>
+                <w:color w:val="auto"/>
+              </w:rPr>
+            </w:pPr>
+            <w:proofErr w:type="spellStart"/>
+            <w:r>
+              <w:rPr>
+                <w:color w:val="auto"/>
+              </w:rPr>
+              <w:t>Main</w:t>
+            </w:r>
+            <w:proofErr w:type="spellEnd"/>
+            <w:r>
+              <w:rPr>
+                <w:color w:val="auto"/>
+              </w:rPr>
+              <w:t xml:space="preserve"> </w:t>
+            </w:r>
+            <w:proofErr w:type="spellStart"/>
+            <w:r>
+              <w:rPr>
+                <w:color w:val="auto"/>
+              </w:rPr>
+              <w:t>Page</w:t>
+            </w:r>
+            <w:proofErr w:type="spellEnd"/>
+            <w:r>
+              <w:rPr>
+                <w:color w:val="auto"/>
+              </w:rPr>
+              <w:t xml:space="preserve"> (</w:t>
+            </w:r>
+            <w:proofErr w:type="spellStart"/>
+            <w:r>
+              <w:rPr>
+                <w:color w:val="auto"/>
+              </w:rPr>
+              <w:t>Hospital</w:t>
+            </w:r>
+            <w:proofErr w:type="spellEnd"/>
+            <w:r>
+              <w:rPr>
+                <w:color w:val="auto"/>
+              </w:rPr>
+              <w:t xml:space="preserve"> </w:t>
+            </w:r>
+            <w:proofErr w:type="spellStart"/>
+            <w:r>
+              <w:rPr>
+                <w:color w:val="auto"/>
+              </w:rPr>
+              <w:t>User</w:t>
+            </w:r>
+            <w:proofErr w:type="spellEnd"/>
+            <w:r>
+              <w:rPr>
+                <w:color w:val="auto"/>
+              </w:rPr>
+              <w:t xml:space="preserve"> </w:t>
+            </w:r>
+            <w:proofErr w:type="spellStart"/>
+            <w:r>
+              <w:rPr>
+                <w:color w:val="auto"/>
+              </w:rPr>
+              <w:t>till</w:t>
+            </w:r>
+            <w:proofErr w:type="spellEnd"/>
+            <w:r>
+              <w:rPr>
+                <w:color w:val="auto"/>
+              </w:rPr>
+              <w:t xml:space="preserve"> 10:00)</w:t>
+            </w:r>
+          </w:p>
+        </w:tc>
+        <w:tc>
+          <w:tcPr>
+            <w:tcW w:w="1735" w:type="dxa"/>
+          </w:tcPr>
+          <w:p>
+            <w:pPr>
+              <w:cnfStyle w:val="000000000000" w:firstRow="0" w:lastRow="0" w:firstColumn="0" w:lastColumn="0" w:oddVBand="0" w:evenVBand="0" w:oddHBand="0" w:evenHBand="0" w:firstRowFirstColumn="0" w:firstRowLastColumn="0" w:lastRowFirstColumn="0" w:lastRowLastColumn="0"/>
+              <w:rPr>
+                <w:color w:val="auto"/>
+                <w:lang w:val="en-US"/>
+              </w:rPr>
+            </w:pPr>
+            <w:r>
+              <w:rPr>
+                <w:color w:val="auto"/>
+                <w:lang w:val="en-US"/>
+              </w:rPr>
+              <w:t>Hospital User</w:t>
+            </w:r>
+          </w:p>
+        </w:tc>
+        <w:tc>
+          <w:tcPr>
+            <w:tcW w:w="4241" w:type="dxa"/>
+          </w:tcPr>
+          <w:p>
+            <w:pPr>
+              <w:cnfStyle w:val="000000000000" w:firstRow="0" w:lastRow="0" w:firstColumn="0" w:lastColumn="0" w:oddVBand="0" w:evenVBand="0" w:oddHBand="0" w:evenHBand="0" w:firstRowFirstColumn="0" w:firstRowLastColumn="0" w:lastRowFirstColumn="0" w:lastRowLastColumn="0"/>
+              <w:rPr>
+                <w:color w:val="auto"/>
+              </w:rPr>
+            </w:pPr>
+            <w:r>
+              <w:rPr>
+                <w:color w:val="auto"/>
+              </w:rPr>
+              <w:t>Главная страница пользователей больницы (до 10 часов утра). На странице дается информация, как пользоваться сайтом.</w:t>
+            </w:r>
+          </w:p>
+        </w:tc>
+        <w:tc>
+          <w:tcPr>
+            <w:tcW w:w="1775" w:type="dxa"/>
+          </w:tcPr>
+          <w:p>
+            <w:pPr>
+              <w:cnfStyle w:val="000000000000" w:firstRow="0" w:lastRow="0" w:firstColumn="0" w:lastColumn="0" w:oddVBand="0" w:evenVBand="0" w:oddHBand="0" w:evenHBand="0" w:firstRowFirstColumn="0" w:firstRowLastColumn="0" w:lastRowFirstColumn="0" w:lastRowLastColumn="0"/>
+              <w:rPr>
+                <w:color w:val="auto"/>
+              </w:rPr>
+            </w:pPr>
+          </w:p>
+        </w:tc>
+      </w:tr>
+      <w:tr>
+        <w:trPr>
+          <w:cnfStyle w:val="000000100000" w:firstRow="0" w:lastRow="0" w:firstColumn="0" w:lastColumn="0" w:oddVBand="0" w:evenVBand="0" w:oddHBand="1" w:evenHBand="0" w:firstRowFirstColumn="0" w:firstRowLastColumn="0" w:lastRowFirstColumn="0" w:lastRowLastColumn="0"/>
+        </w:trPr>
+        <w:tc>
+          <w:tcPr>
+            <w:cnfStyle w:val="001000000000" w:firstRow="0" w:lastRow="0" w:firstColumn="1" w:lastColumn="0" w:oddVBand="0" w:evenVBand="0" w:oddHBand="0" w:evenHBand="0" w:firstRowFirstColumn="0" w:firstRowLastColumn="0" w:lastRowFirstColumn="0" w:lastRowLastColumn="0"/>
+            <w:tcW w:w="1820" w:type="dxa"/>
+            <w:tcBorders>
+              <w:left w:val="none" w:sz="0" w:space="0" w:color="auto"/>
+              <w:right w:val="none" w:sz="0" w:space="0" w:color="auto"/>
+            </w:tcBorders>
+          </w:tcPr>
+          <w:p>
+            <w:pPr>
+              <w:rPr>
+                <w:color w:val="auto"/>
+              </w:rPr>
+            </w:pPr>
+            <w:proofErr w:type="spellStart"/>
+            <w:r>
+              <w:rPr>
+                <w:color w:val="auto"/>
+              </w:rPr>
+              <w:t>Main</w:t>
+            </w:r>
+            <w:proofErr w:type="spellEnd"/>
+            <w:r>
+              <w:rPr>
+                <w:color w:val="auto"/>
+              </w:rPr>
+              <w:t xml:space="preserve"> </w:t>
+            </w:r>
+            <w:proofErr w:type="spellStart"/>
+            <w:r>
+              <w:rPr>
+                <w:color w:val="auto"/>
+              </w:rPr>
+              <w:t>Page</w:t>
+            </w:r>
+            <w:proofErr w:type="spellEnd"/>
+            <w:r>
+              <w:rPr>
+                <w:color w:val="auto"/>
+              </w:rPr>
+              <w:t xml:space="preserve"> (</w:t>
+            </w:r>
+            <w:proofErr w:type="spellStart"/>
+            <w:r>
+              <w:rPr>
+                <w:color w:val="auto"/>
+              </w:rPr>
+              <w:t>Hospital</w:t>
+            </w:r>
+            <w:proofErr w:type="spellEnd"/>
+            <w:r>
+              <w:rPr>
+                <w:color w:val="auto"/>
+              </w:rPr>
+              <w:t xml:space="preserve"> </w:t>
+            </w:r>
+            <w:proofErr w:type="spellStart"/>
+            <w:r>
+              <w:rPr>
+                <w:color w:val="auto"/>
+              </w:rPr>
+              <w:t>User</w:t>
+            </w:r>
+            <w:proofErr w:type="spellEnd"/>
+            <w:r>
+              <w:rPr>
+                <w:color w:val="auto"/>
+              </w:rPr>
+              <w:t xml:space="preserve"> </w:t>
+            </w:r>
+            <w:proofErr w:type="spellStart"/>
+            <w:r>
+              <w:rPr>
+                <w:color w:val="auto"/>
+              </w:rPr>
+              <w:t>after</w:t>
+            </w:r>
+            <w:proofErr w:type="spellEnd"/>
+            <w:r>
+              <w:rPr>
+                <w:color w:val="auto"/>
+              </w:rPr>
+              <w:t xml:space="preserve"> 10:00</w:t>
+            </w:r>
+            <w:r>
+              <w:rPr>
+                <w:color w:val="auto"/>
+              </w:rPr>
+              <w:t>)</w:t>
+            </w:r>
+          </w:p>
+        </w:tc>
+        <w:tc>
+          <w:tcPr>
+            <w:tcW w:w="1735" w:type="dxa"/>
+            <w:tcBorders>
+              <w:left w:val="none" w:sz="0" w:space="0" w:color="auto"/>
+              <w:right w:val="none" w:sz="0" w:space="0" w:color="auto"/>
+            </w:tcBorders>
+          </w:tcPr>
+          <w:p>
+            <w:pPr>
+              <w:cnfStyle w:val="000000100000" w:firstRow="0" w:lastRow="0" w:firstColumn="0" w:lastColumn="0" w:oddVBand="0" w:evenVBand="0" w:oddHBand="1" w:evenHBand="0" w:firstRowFirstColumn="0" w:firstRowLastColumn="0" w:lastRowFirstColumn="0" w:lastRowLastColumn="0"/>
+              <w:rPr>
+                <w:color w:val="auto"/>
+              </w:rPr>
+            </w:pPr>
+            <w:r>
+              <w:rPr>
+                <w:color w:val="auto"/>
+                <w:lang w:val="en-US"/>
+              </w:rPr>
+              <w:t>Hospital User</w:t>
+            </w:r>
+          </w:p>
+        </w:tc>
+        <w:tc>
+          <w:tcPr>
+            <w:tcW w:w="4241" w:type="dxa"/>
+            <w:tcBorders>
+              <w:left w:val="none" w:sz="0" w:space="0" w:color="auto"/>
+              <w:right w:val="none" w:sz="0" w:space="0" w:color="auto"/>
+            </w:tcBorders>
+          </w:tcPr>
+          <w:p>
+            <w:pPr>
+              <w:cnfStyle w:val="000000100000" w:firstRow="0" w:lastRow="0" w:firstColumn="0" w:lastColumn="0" w:oddVBand="0" w:evenVBand="0" w:oddHBand="1" w:evenHBand="0" w:firstRowFirstColumn="0" w:firstRowLastColumn="0" w:lastRowFirstColumn="0" w:lastRowLastColumn="0"/>
+              <w:rPr>
+                <w:color w:val="auto"/>
+              </w:rPr>
+            </w:pPr>
+            <w:r>
+              <w:rPr>
+                <w:color w:val="auto"/>
+              </w:rPr>
+              <w:t>Главная страница пользователей больницы</w:t>
+            </w:r>
+            <w:r>
+              <w:rPr>
+                <w:color w:val="auto"/>
+              </w:rPr>
+              <w:t xml:space="preserve"> (после</w:t>
+            </w:r>
+            <w:r>
+              <w:rPr>
+                <w:color w:val="auto"/>
+              </w:rPr>
+              <w:t xml:space="preserve"> 10 часов утра</w:t>
+            </w:r>
+            <w:r>
+              <w:rPr>
+                <w:color w:val="auto"/>
+              </w:rPr>
+              <w:t>, если открыта резервация</w:t>
+            </w:r>
+            <w:r>
+              <w:rPr>
+                <w:color w:val="auto"/>
+              </w:rPr>
+              <w:t>).</w:t>
+            </w:r>
+            <w:r>
+              <w:rPr>
+                <w:color w:val="auto"/>
+              </w:rPr>
+              <w:t xml:space="preserve"> Дается информация, как отредактировать список свободных мест в больнице.</w:t>
+            </w:r>
+            <w:r>
+              <w:rPr>
+                <w:color w:val="auto"/>
+              </w:rPr>
+              <w:t xml:space="preserve"> </w:t>
+            </w:r>
+          </w:p>
+        </w:tc>
+        <w:tc>
+          <w:tcPr>
+            <w:tcW w:w="1775" w:type="dxa"/>
+            <w:tcBorders>
+              <w:left w:val="none" w:sz="0" w:space="0" w:color="auto"/>
+              <w:right w:val="none" w:sz="0" w:space="0" w:color="auto"/>
+            </w:tcBorders>
+          </w:tcPr>
+          <w:p>
+            <w:pPr>
+              <w:cnfStyle w:val="000000100000" w:firstRow="0" w:lastRow="0" w:firstColumn="0" w:lastColumn="0" w:oddVBand="0" w:evenVBand="0" w:oddHBand="1" w:evenHBand="0" w:firstRowFirstColumn="0" w:firstRowLastColumn="0" w:lastRowFirstColumn="0" w:lastRowLastColumn="0"/>
+              <w:rPr>
+                <w:color w:val="auto"/>
+              </w:rPr>
+            </w:pPr>
+          </w:p>
+        </w:tc>
+      </w:tr>
+      <w:tr>
+        <w:tc>
+          <w:tcPr>
+            <w:cnfStyle w:val="001000000000" w:firstRow="0" w:lastRow="0" w:firstColumn="1" w:lastColumn="0" w:oddVBand="0" w:evenVBand="0" w:oddHBand="0" w:evenHBand="0" w:firstRowFirstColumn="0" w:firstRowLastColumn="0" w:lastRowFirstColumn="0" w:lastRowLastColumn="0"/>
+            <w:tcW w:w="1820" w:type="dxa"/>
+          </w:tcPr>
+          <w:p>
+            <w:pPr>
+              <w:rPr>
+                <w:color w:val="auto"/>
+              </w:rPr>
+            </w:pPr>
+            <w:proofErr w:type="spellStart"/>
+            <w:r>
+              <w:rPr>
+                <w:color w:val="auto"/>
+              </w:rPr>
+              <w:t>Main</w:t>
+            </w:r>
+            <w:proofErr w:type="spellEnd"/>
+            <w:r>
+              <w:rPr>
+                <w:color w:val="auto"/>
+              </w:rPr>
+              <w:t xml:space="preserve"> </w:t>
+            </w:r>
+            <w:proofErr w:type="spellStart"/>
+            <w:r>
+              <w:rPr>
+                <w:color w:val="auto"/>
+              </w:rPr>
+              <w:t>Page</w:t>
+            </w:r>
+            <w:proofErr w:type="spellEnd"/>
+            <w:r>
+              <w:rPr>
+                <w:color w:val="auto"/>
+              </w:rPr>
+              <w:t xml:space="preserve"> (</w:t>
+            </w:r>
+            <w:proofErr w:type="spellStart"/>
+            <w:r>
+              <w:rPr>
+                <w:color w:val="auto"/>
+              </w:rPr>
+              <w:t>Hospital</w:t>
+            </w:r>
+            <w:proofErr w:type="spellEnd"/>
+            <w:r>
+              <w:rPr>
+                <w:color w:val="auto"/>
+              </w:rPr>
+              <w:t xml:space="preserve"> </w:t>
+            </w:r>
+            <w:proofErr w:type="spellStart"/>
+            <w:r>
+              <w:rPr>
+                <w:color w:val="auto"/>
+              </w:rPr>
+              <w:t>User</w:t>
+            </w:r>
+            <w:proofErr w:type="spellEnd"/>
+            <w:r>
+              <w:rPr>
+                <w:color w:val="auto"/>
+              </w:rPr>
+              <w:t xml:space="preserve"> </w:t>
+            </w:r>
+            <w:proofErr w:type="spellStart"/>
+            <w:r>
+              <w:rPr>
+                <w:color w:val="auto"/>
+              </w:rPr>
+              <w:t>after</w:t>
+            </w:r>
+            <w:proofErr w:type="spellEnd"/>
+            <w:r>
+              <w:rPr>
+                <w:color w:val="auto"/>
+              </w:rPr>
+              <w:t xml:space="preserve"> 10:00</w:t>
+            </w:r>
+            <w:r>
+              <w:rPr>
+                <w:color w:val="auto"/>
+              </w:rPr>
+              <w:t>)</w:t>
+            </w:r>
+            <w:r>
+              <w:rPr>
+                <w:color w:val="auto"/>
+              </w:rPr>
+              <w:t xml:space="preserve"> (</w:t>
+            </w:r>
+            <w:proofErr w:type="spellStart"/>
+            <w:r>
+              <w:rPr>
+                <w:color w:val="auto"/>
+              </w:rPr>
+              <w:t>warning</w:t>
+            </w:r>
+            <w:proofErr w:type="spellEnd"/>
+            <w:r>
+              <w:rPr>
+                <w:color w:val="auto"/>
+              </w:rPr>
+              <w:t>)</w:t>
+            </w:r>
+          </w:p>
+        </w:tc>
+        <w:tc>
+          <w:tcPr>
+            <w:tcW w:w="1735" w:type="dxa"/>
+          </w:tcPr>
+          <w:p>
+            <w:pPr>
+              <w:cnfStyle w:val="000000000000" w:firstRow="0" w:lastRow="0" w:firstColumn="0" w:lastColumn="0" w:oddVBand="0" w:evenVBand="0" w:oddHBand="0" w:evenHBand="0" w:firstRowFirstColumn="0" w:firstRowLastColumn="0" w:lastRowFirstColumn="0" w:lastRowLastColumn="0"/>
+              <w:rPr>
+                <w:color w:val="auto"/>
+              </w:rPr>
+            </w:pPr>
+            <w:r>
+              <w:rPr>
+                <w:color w:val="auto"/>
+                <w:lang w:val="en-US"/>
+              </w:rPr>
+              <w:t>Hospital User</w:t>
+            </w:r>
+          </w:p>
+        </w:tc>
+        <w:tc>
+          <w:tcPr>
+            <w:tcW w:w="4241" w:type="dxa"/>
+          </w:tcPr>
+          <w:p>
+            <w:pPr>
+              <w:cnfStyle w:val="000000000000" w:firstRow="0" w:lastRow="0" w:firstColumn="0" w:lastColumn="0" w:oddVBand="0" w:evenVBand="0" w:oddHBand="0" w:evenHBand="0" w:firstRowFirstColumn="0" w:firstRowLastColumn="0" w:lastRowFirstColumn="0" w:lastRowLastColumn="0"/>
+              <w:rPr>
+                <w:color w:val="auto"/>
+              </w:rPr>
+            </w:pPr>
+            <w:r>
+              <w:rPr>
+                <w:color w:val="auto"/>
+              </w:rPr>
+              <w:t xml:space="preserve">Главная страница пользователей больницы (после 10 часов утра, если </w:t>
+            </w:r>
+            <w:r>
+              <w:rPr>
+                <w:color w:val="auto"/>
+              </w:rPr>
+              <w:t>резервация</w:t>
+            </w:r>
+            <w:r>
+              <w:rPr>
+                <w:color w:val="auto"/>
+              </w:rPr>
+              <w:t xml:space="preserve"> еще не открыта</w:t>
+            </w:r>
+            <w:r>
+              <w:rPr>
+                <w:color w:val="auto"/>
+              </w:rPr>
+              <w:t xml:space="preserve">). </w:t>
+            </w:r>
+            <w:r>
+              <w:rPr>
+                <w:color w:val="auto"/>
+              </w:rPr>
+              <w:t>Содержит предупреждение о том, что нужно открыть резервацию мест в больнице.</w:t>
+            </w:r>
+          </w:p>
+        </w:tc>
+        <w:tc>
+          <w:tcPr>
+            <w:tcW w:w="1775" w:type="dxa"/>
+          </w:tcPr>
+          <w:p>
+            <w:pPr>
+              <w:cnfStyle w:val="000000000000" w:firstRow="0" w:lastRow="0" w:firstColumn="0" w:lastColumn="0" w:oddVBand="0" w:evenVBand="0" w:oddHBand="0" w:evenHBand="0" w:firstRowFirstColumn="0" w:firstRowLastColumn="0" w:lastRowFirstColumn="0" w:lastRowLastColumn="0"/>
+              <w:rPr>
+                <w:color w:val="auto"/>
+              </w:rPr>
+            </w:pPr>
+          </w:p>
+        </w:tc>
+      </w:tr>
+      <w:tr>
+        <w:trPr>
+          <w:cnfStyle w:val="000000100000" w:firstRow="0" w:lastRow="0" w:firstColumn="0" w:lastColumn="0" w:oddVBand="0" w:evenVBand="0" w:oddHBand="1" w:evenHBand="0" w:firstRowFirstColumn="0" w:firstRowLastColumn="0" w:lastRowFirstColumn="0" w:lastRowLastColumn="0"/>
+        </w:trPr>
+        <w:tc>
+          <w:tcPr>
+            <w:cnfStyle w:val="001000000000" w:firstRow="0" w:lastRow="0" w:firstColumn="1" w:lastColumn="0" w:oddVBand="0" w:evenVBand="0" w:oddHBand="0" w:evenHBand="0" w:firstRowFirstColumn="0" w:firstRowLastColumn="0" w:lastRowFirstColumn="0" w:lastRowLastColumn="0"/>
+            <w:tcW w:w="1820" w:type="dxa"/>
+            <w:tcBorders>
+              <w:left w:val="none" w:sz="0" w:space="0" w:color="auto"/>
+              <w:right w:val="none" w:sz="0" w:space="0" w:color="auto"/>
+            </w:tcBorders>
+          </w:tcPr>
+          <w:p>
+            <w:pPr>
+              <w:rPr>
+                <w:color w:val="auto"/>
+              </w:rPr>
+            </w:pPr>
+            <w:proofErr w:type="spellStart"/>
+            <w:r>
+              <w:rPr>
+                <w:color w:val="auto"/>
+              </w:rPr>
+              <w:t>Opening</w:t>
+            </w:r>
+            <w:proofErr w:type="spellEnd"/>
+            <w:r>
+              <w:rPr>
+                <w:color w:val="auto"/>
+              </w:rPr>
+              <w:t xml:space="preserve"> </w:t>
+            </w:r>
+            <w:proofErr w:type="spellStart"/>
+            <w:r>
+              <w:rPr>
+                <w:color w:val="auto"/>
+              </w:rPr>
+              <w:t>Reser</w:t>
+            </w:r>
+            <w:r>
+              <w:rPr>
+                <w:color w:val="auto"/>
+              </w:rPr>
+              <w:t>vation</w:t>
+            </w:r>
+            <w:proofErr w:type="spellEnd"/>
+            <w:r>
+              <w:rPr>
+                <w:color w:val="auto"/>
+              </w:rPr>
+              <w:t xml:space="preserve"> </w:t>
+            </w:r>
+            <w:proofErr w:type="spellStart"/>
+            <w:r>
+              <w:rPr>
+                <w:color w:val="auto"/>
+              </w:rPr>
+              <w:t>Page</w:t>
+            </w:r>
+            <w:proofErr w:type="spellEnd"/>
+            <w:r>
+              <w:rPr>
+                <w:color w:val="auto"/>
+              </w:rPr>
+              <w:t xml:space="preserve"> (</w:t>
+            </w:r>
+            <w:proofErr w:type="spellStart"/>
+            <w:r>
+              <w:rPr>
+                <w:color w:val="auto"/>
+              </w:rPr>
+              <w:t>Hospital</w:t>
+            </w:r>
+            <w:proofErr w:type="spellEnd"/>
+            <w:r>
+              <w:rPr>
+                <w:color w:val="auto"/>
+              </w:rPr>
+              <w:t xml:space="preserve"> </w:t>
+            </w:r>
+            <w:proofErr w:type="spellStart"/>
+            <w:r>
+              <w:rPr>
+                <w:color w:val="auto"/>
+              </w:rPr>
+              <w:t>User</w:t>
+            </w:r>
+            <w:proofErr w:type="spellEnd"/>
+            <w:r>
+              <w:rPr>
+                <w:color w:val="auto"/>
+              </w:rPr>
+              <w:t xml:space="preserve">) </w:t>
+            </w:r>
+          </w:p>
+        </w:tc>
+        <w:tc>
+          <w:tcPr>
+            <w:tcW w:w="1735" w:type="dxa"/>
+            <w:tcBorders>
+              <w:left w:val="none" w:sz="0" w:space="0" w:color="auto"/>
+              <w:right w:val="none" w:sz="0" w:space="0" w:color="auto"/>
+            </w:tcBorders>
+          </w:tcPr>
+          <w:p>
+            <w:pPr>
+              <w:cnfStyle w:val="000000100000" w:firstRow="0" w:lastRow="0" w:firstColumn="0" w:lastColumn="0" w:oddVBand="0" w:evenVBand="0" w:oddHBand="1" w:evenHBand="0" w:firstRowFirstColumn="0" w:firstRowLastColumn="0" w:lastRowFirstColumn="0" w:lastRowLastColumn="0"/>
+              <w:rPr>
+                <w:color w:val="auto"/>
+              </w:rPr>
+            </w:pPr>
+            <w:r>
+              <w:rPr>
+                <w:color w:val="auto"/>
+                <w:lang w:val="en-US"/>
+              </w:rPr>
+              <w:t>Hospital User</w:t>
+            </w:r>
+          </w:p>
+        </w:tc>
+        <w:tc>
+          <w:tcPr>
+            <w:tcW w:w="4241" w:type="dxa"/>
+            <w:tcBorders>
+              <w:left w:val="none" w:sz="0" w:space="0" w:color="auto"/>
+              <w:right w:val="none" w:sz="0" w:space="0" w:color="auto"/>
+            </w:tcBorders>
+          </w:tcPr>
+          <w:p>
+            <w:pPr>
+              <w:cnfStyle w:val="000000100000" w:firstRow="0" w:lastRow="0" w:firstColumn="0" w:lastColumn="0" w:oddVBand="0" w:evenVBand="0" w:oddHBand="1" w:evenHBand="0" w:firstRowFirstColumn="0" w:firstRowLastColumn="0" w:lastRowFirstColumn="0" w:lastRowLastColumn="0"/>
+              <w:rPr>
+                <w:color w:val="auto"/>
+              </w:rPr>
+            </w:pPr>
+            <w:r>
+              <w:rPr>
+                <w:color w:val="auto"/>
+              </w:rPr>
+              <w:t>Страница открытия резерваций. Содержит список отделений больницы с местом для ввода количества свободных мест (для женщин и мужчин отдельно).</w:t>
+            </w:r>
+          </w:p>
+        </w:tc>
+        <w:tc>
+          <w:tcPr>
+            <w:tcW w:w="1775" w:type="dxa"/>
+            <w:tcBorders>
+              <w:left w:val="none" w:sz="0" w:space="0" w:color="auto"/>
+              <w:right w:val="none" w:sz="0" w:space="0" w:color="auto"/>
+            </w:tcBorders>
+          </w:tcPr>
+          <w:p>
+            <w:pPr>
+              <w:cnfStyle w:val="000000100000" w:firstRow="0" w:lastRow="0" w:firstColumn="0" w:lastColumn="0" w:oddVBand="0" w:evenVBand="0" w:oddHBand="1" w:evenHBand="0" w:firstRowFirstColumn="0" w:firstRowLastColumn="0" w:lastRowFirstColumn="0" w:lastRowLastColumn="0"/>
+              <w:rPr>
+                <w:color w:val="auto"/>
+              </w:rPr>
+            </w:pPr>
+          </w:p>
+        </w:tc>
+      </w:tr>
+      <w:tr>
+        <w:tc>
+          <w:tcPr>
+            <w:cnfStyle w:val="001000000000" w:firstRow="0" w:lastRow="0" w:firstColumn="1" w:lastColumn="0" w:oddVBand="0" w:evenVBand="0" w:oddHBand="0" w:evenHBand="0" w:firstRowFirstColumn="0" w:firstRowLastColumn="0" w:lastRowFirstColumn="0" w:lastRowLastColumn="0"/>
+            <w:tcW w:w="1820" w:type="dxa"/>
+          </w:tcPr>
+          <w:p>
+            <w:pPr>
+              <w:rPr>
+                <w:color w:val="auto"/>
+              </w:rPr>
+            </w:pPr>
+            <w:proofErr w:type="spellStart"/>
+            <w:r>
+              <w:rPr>
+                <w:color w:val="auto"/>
+              </w:rPr>
+              <w:t>Display</w:t>
+            </w:r>
+            <w:proofErr w:type="spellEnd"/>
+            <w:r>
+              <w:rPr>
+                <w:color w:val="auto"/>
+              </w:rPr>
+              <w:t xml:space="preserve"> </w:t>
+            </w:r>
+            <w:proofErr w:type="spellStart"/>
+            <w:r>
+              <w:rPr>
+                <w:color w:val="auto"/>
+              </w:rPr>
+              <w:t>Reserva</w:t>
+            </w:r>
+            <w:r>
+              <w:rPr>
+                <w:color w:val="auto"/>
+              </w:rPr>
+              <w:t>tions</w:t>
+            </w:r>
+            <w:proofErr w:type="spellEnd"/>
+            <w:r>
+              <w:rPr>
+                <w:color w:val="auto"/>
+              </w:rPr>
+              <w:t xml:space="preserve"> </w:t>
+            </w:r>
+            <w:proofErr w:type="spellStart"/>
+            <w:r>
+              <w:rPr>
+                <w:color w:val="auto"/>
+              </w:rPr>
+              <w:t>Page</w:t>
+            </w:r>
+            <w:proofErr w:type="spellEnd"/>
+            <w:r>
+              <w:rPr>
+                <w:color w:val="auto"/>
+              </w:rPr>
+              <w:t xml:space="preserve"> (</w:t>
+            </w:r>
+            <w:proofErr w:type="spellStart"/>
+            <w:r>
+              <w:rPr>
+                <w:color w:val="auto"/>
+              </w:rPr>
+              <w:t>Hospital</w:t>
+            </w:r>
+            <w:proofErr w:type="spellEnd"/>
+            <w:r>
+              <w:rPr>
+                <w:color w:val="auto"/>
+              </w:rPr>
+              <w:t xml:space="preserve"> </w:t>
+            </w:r>
+            <w:proofErr w:type="spellStart"/>
+            <w:r>
+              <w:rPr>
+                <w:color w:val="auto"/>
+              </w:rPr>
+              <w:t>User</w:t>
+            </w:r>
+            <w:proofErr w:type="spellEnd"/>
+            <w:r>
+              <w:rPr>
+                <w:color w:val="auto"/>
+              </w:rPr>
+              <w:t>)</w:t>
+            </w:r>
+          </w:p>
+        </w:tc>
+        <w:tc>
+          <w:tcPr>
+            <w:tcW w:w="1735" w:type="dxa"/>
+          </w:tcPr>
+          <w:p>
+            <w:pPr>
+              <w:cnfStyle w:val="000000000000" w:firstRow="0" w:lastRow="0" w:firstColumn="0" w:lastColumn="0" w:oddVBand="0" w:evenVBand="0" w:oddHBand="0" w:evenHBand="0" w:firstRowFirstColumn="0" w:firstRowLastColumn="0" w:lastRowFirstColumn="0" w:lastRowLastColumn="0"/>
+              <w:rPr>
+                <w:color w:val="auto"/>
+              </w:rPr>
+            </w:pPr>
+            <w:r>
+              <w:rPr>
+                <w:color w:val="auto"/>
+                <w:lang w:val="en-US"/>
+              </w:rPr>
+              <w:t>Hospital User</w:t>
+            </w:r>
+          </w:p>
+        </w:tc>
+        <w:tc>
+          <w:tcPr>
+            <w:tcW w:w="4241" w:type="dxa"/>
+          </w:tcPr>
+          <w:p>
+            <w:pPr>
+              <w:cnfStyle w:val="000000000000" w:firstRow="0" w:lastRow="0" w:firstColumn="0" w:lastColumn="0" w:oddVBand="0" w:evenVBand="0" w:oddHBand="0" w:evenHBand="0" w:firstRowFirstColumn="0" w:firstRowLastColumn="0" w:lastRowFirstColumn="0" w:lastRowLastColumn="0"/>
+              <w:rPr>
+                <w:color w:val="auto"/>
+              </w:rPr>
+            </w:pPr>
+            <w:r>
+              <w:rPr>
+                <w:color w:val="auto"/>
+              </w:rPr>
+              <w:t xml:space="preserve">Страница изменения количества свободных палат. Содержит список отделений </w:t>
+            </w:r>
+            <w:proofErr w:type="gramStart"/>
+            <w:r>
+              <w:rPr>
+                <w:color w:val="auto"/>
+              </w:rPr>
+              <w:t>больницы</w:t>
+            </w:r>
+            <w:proofErr w:type="gramEnd"/>
+            <w:r>
+              <w:rPr>
+                <w:color w:val="auto"/>
+              </w:rPr>
+              <w:t xml:space="preserve"> с количеством открытых/зарезервированных/оставшихся мест</w:t>
+            </w:r>
+            <w:r>
+              <w:rPr>
+                <w:color w:val="auto"/>
+              </w:rPr>
+              <w:t>.</w:t>
+            </w:r>
+          </w:p>
+        </w:tc>
+        <w:tc>
+          <w:tcPr>
+            <w:tcW w:w="1775" w:type="dxa"/>
+          </w:tcPr>
+          <w:p>
+            <w:pPr>
+              <w:cnfStyle w:val="000000000000" w:firstRow="0" w:lastRow="0" w:firstColumn="0" w:lastColumn="0" w:oddVBand="0" w:evenVBand="0" w:oddHBand="0" w:evenHBand="0" w:firstRowFirstColumn="0" w:firstRowLastColumn="0" w:lastRowFirstColumn="0" w:lastRowLastColumn="0"/>
+              <w:rPr>
+                <w:color w:val="auto"/>
+              </w:rPr>
+            </w:pPr>
+          </w:p>
+        </w:tc>
+      </w:tr>
+      <w:tr>
+        <w:trPr>
+          <w:cnfStyle w:val="000000100000" w:firstRow="0" w:lastRow="0" w:firstColumn="0" w:lastColumn="0" w:oddVBand="0" w:evenVBand="0" w:oddHBand="1" w:evenHBand="0" w:firstRowFirstColumn="0" w:firstRowLastColumn="0" w:lastRowFirstColumn="0" w:lastRowLastColumn="0"/>
+        </w:trPr>
+        <w:tc>
+          <w:tcPr>
+            <w:cnfStyle w:val="001000000000" w:firstRow="0" w:lastRow="0" w:firstColumn="1" w:lastColumn="0" w:oddVBand="0" w:evenVBand="0" w:oddHBand="0" w:evenHBand="0" w:firstRowFirstColumn="0" w:firstRowLastColumn="0" w:lastRowFirstColumn="0" w:lastRowLastColumn="0"/>
+            <w:tcW w:w="1820" w:type="dxa"/>
+            <w:tcBorders>
+              <w:left w:val="none" w:sz="0" w:space="0" w:color="auto"/>
+              <w:right w:val="none" w:sz="0" w:space="0" w:color="auto"/>
+            </w:tcBorders>
+          </w:tcPr>
+          <w:p>
+            <w:pPr>
+              <w:rPr>
+                <w:color w:val="auto"/>
+              </w:rPr>
+            </w:pPr>
+            <w:proofErr w:type="spellStart"/>
+            <w:r>
+              <w:rPr>
+                <w:color w:val="auto"/>
+              </w:rPr>
+              <w:t>Display</w:t>
+            </w:r>
+            <w:proofErr w:type="spellEnd"/>
+            <w:r>
+              <w:rPr>
+                <w:color w:val="auto"/>
+              </w:rPr>
+              <w:t xml:space="preserve"> </w:t>
+            </w:r>
+            <w:proofErr w:type="spellStart"/>
+            <w:r>
+              <w:rPr>
+                <w:color w:val="auto"/>
+              </w:rPr>
+              <w:t>Section</w:t>
+            </w:r>
+            <w:proofErr w:type="spellEnd"/>
+            <w:r>
+              <w:rPr>
+                <w:color w:val="auto"/>
+              </w:rPr>
+              <w:t xml:space="preserve"> </w:t>
+            </w:r>
+            <w:proofErr w:type="spellStart"/>
+            <w:r>
+              <w:rPr>
+                <w:color w:val="auto"/>
+              </w:rPr>
+              <w:t>Reserva</w:t>
+            </w:r>
+            <w:r>
+              <w:rPr>
+                <w:color w:val="auto"/>
+              </w:rPr>
+              <w:t>tions</w:t>
+            </w:r>
+            <w:proofErr w:type="spellEnd"/>
+            <w:r>
+              <w:rPr>
+                <w:color w:val="auto"/>
+              </w:rPr>
+              <w:t xml:space="preserve"> </w:t>
+            </w:r>
+            <w:proofErr w:type="spellStart"/>
+            <w:r>
+              <w:rPr>
+                <w:color w:val="auto"/>
+              </w:rPr>
+              <w:t>Page</w:t>
+            </w:r>
+            <w:proofErr w:type="spellEnd"/>
+            <w:r>
+              <w:rPr>
+                <w:color w:val="auto"/>
+              </w:rPr>
+              <w:t xml:space="preserve"> (</w:t>
+            </w:r>
+            <w:proofErr w:type="spellStart"/>
+            <w:r>
+              <w:rPr>
+                <w:color w:val="auto"/>
+              </w:rPr>
+              <w:t>Hospital</w:t>
+            </w:r>
+            <w:proofErr w:type="spellEnd"/>
+            <w:r>
+              <w:rPr>
+                <w:color w:val="auto"/>
+              </w:rPr>
+              <w:t xml:space="preserve"> </w:t>
+            </w:r>
+            <w:proofErr w:type="spellStart"/>
+            <w:r>
+              <w:rPr>
+                <w:color w:val="auto"/>
+              </w:rPr>
+              <w:t>User</w:t>
+            </w:r>
+            <w:proofErr w:type="spellEnd"/>
+            <w:r>
+              <w:rPr>
+                <w:color w:val="auto"/>
+              </w:rPr>
+              <w:t xml:space="preserve">) </w:t>
+            </w:r>
+          </w:p>
+        </w:tc>
+        <w:tc>
+          <w:tcPr>
+            <w:tcW w:w="1735" w:type="dxa"/>
+            <w:tcBorders>
+              <w:left w:val="none" w:sz="0" w:space="0" w:color="auto"/>
+              <w:right w:val="none" w:sz="0" w:space="0" w:color="auto"/>
+            </w:tcBorders>
+          </w:tcPr>
+          <w:p>
+            <w:pPr>
+              <w:cnfStyle w:val="000000100000" w:firstRow="0" w:lastRow="0" w:firstColumn="0" w:lastColumn="0" w:oddVBand="0" w:evenVBand="0" w:oddHBand="1" w:evenHBand="0" w:firstRowFirstColumn="0" w:firstRowLastColumn="0" w:lastRowFirstColumn="0" w:lastRowLastColumn="0"/>
+              <w:rPr>
+                <w:color w:val="auto"/>
+              </w:rPr>
+            </w:pPr>
+            <w:r>
+              <w:rPr>
+                <w:color w:val="auto"/>
+                <w:lang w:val="en-US"/>
+              </w:rPr>
+              <w:t>Hospital User</w:t>
+            </w:r>
+          </w:p>
+        </w:tc>
+        <w:tc>
+          <w:tcPr>
+            <w:tcW w:w="4241" w:type="dxa"/>
+            <w:tcBorders>
+              <w:left w:val="none" w:sz="0" w:space="0" w:color="auto"/>
+              <w:right w:val="none" w:sz="0" w:space="0" w:color="auto"/>
+            </w:tcBorders>
+          </w:tcPr>
+          <w:p>
+            <w:pPr>
+              <w:cnfStyle w:val="000000100000" w:firstRow="0" w:lastRow="0" w:firstColumn="0" w:lastColumn="0" w:oddVBand="0" w:evenVBand="0" w:oddHBand="1" w:evenHBand="0" w:firstRowFirstColumn="0" w:firstRowLastColumn="0" w:lastRowFirstColumn="0" w:lastRowLastColumn="0"/>
+              <w:rPr>
+                <w:color w:val="auto"/>
+              </w:rPr>
+            </w:pPr>
+            <w:r>
+              <w:rPr>
+                <w:color w:val="auto"/>
+              </w:rPr>
+              <w:t>Страница показывает, какие были сделаны резервации сегодня для конкретного отделения больницы. Содержит время регистрации и название поликлиники.</w:t>
+            </w:r>
+          </w:p>
+        </w:tc>
+        <w:tc>
+          <w:tcPr>
+            <w:tcW w:w="1775" w:type="dxa"/>
+            <w:tcBorders>
+              <w:left w:val="none" w:sz="0" w:space="0" w:color="auto"/>
+              <w:right w:val="none" w:sz="0" w:space="0" w:color="auto"/>
+            </w:tcBorders>
+          </w:tcPr>
+          <w:p>
+            <w:pPr>
+              <w:cnfStyle w:val="000000100000" w:firstRow="0" w:lastRow="0" w:firstColumn="0" w:lastColumn="0" w:oddVBand="0" w:evenVBand="0" w:oddHBand="1" w:evenHBand="0" w:firstRowFirstColumn="0" w:firstRowLastColumn="0" w:lastRowFirstColumn="0" w:lastRowLastColumn="0"/>
+              <w:rPr>
+                <w:color w:val="auto"/>
+              </w:rPr>
+            </w:pPr>
+          </w:p>
+        </w:tc>
+      </w:tr>
+      <w:tr>
+        <w:tc>
+          <w:tcPr>
+            <w:cnfStyle w:val="001000000000" w:firstRow="0" w:lastRow="0" w:firstColumn="1" w:lastColumn="0" w:oddVBand="0" w:evenVBand="0" w:oddHBand="0" w:evenHBand="0" w:firstRowFirstColumn="0" w:firstRowLastColumn="0" w:lastRowFirstColumn="0" w:lastRowLastColumn="0"/>
+            <w:tcW w:w="1820" w:type="dxa"/>
+          </w:tcPr>
+          <w:p>
+            <w:pPr>
+              <w:rPr>
+                <w:color w:val="auto"/>
+              </w:rPr>
+            </w:pPr>
+            <w:proofErr w:type="spellStart"/>
+            <w:r>
+              <w:rPr>
+                <w:color w:val="auto"/>
+              </w:rPr>
+              <w:t>Messages</w:t>
+            </w:r>
+            <w:proofErr w:type="spellEnd"/>
+            <w:r>
+              <w:rPr>
+                <w:color w:val="auto"/>
+              </w:rPr>
+              <w:t xml:space="preserve"> </w:t>
+            </w:r>
+            <w:proofErr w:type="spellStart"/>
+            <w:r>
+              <w:rPr>
+                <w:color w:val="auto"/>
+              </w:rPr>
+              <w:t>List</w:t>
+            </w:r>
+            <w:proofErr w:type="spellEnd"/>
+            <w:r>
+              <w:rPr>
+                <w:color w:val="auto"/>
+              </w:rPr>
+              <w:t xml:space="preserve"> </w:t>
+            </w:r>
+            <w:proofErr w:type="spellStart"/>
+            <w:r>
+              <w:rPr>
+                <w:color w:val="auto"/>
+              </w:rPr>
+              <w:t>Page</w:t>
+            </w:r>
+            <w:proofErr w:type="spellEnd"/>
+            <w:r>
+              <w:rPr>
+                <w:color w:val="auto"/>
+              </w:rPr>
+              <w:t xml:space="preserve"> </w:t>
+            </w:r>
+          </w:p>
+        </w:tc>
+        <w:tc>
+          <w:tcPr>
+            <w:tcW w:w="1735" w:type="dxa"/>
+          </w:tcPr>
+          <w:p>
+            <w:pPr>
+              <w:cnfStyle w:val="000000000000" w:firstRow="0" w:lastRow="0" w:firstColumn="0" w:lastColumn="0" w:oddVBand="0" w:evenVBand="0" w:oddHBand="0" w:evenHBand="0" w:firstRowFirstColumn="0" w:firstRowLastColumn="0" w:lastRowFirstColumn="0" w:lastRowLastColumn="0"/>
+            </w:pPr>
+            <w:r>
+              <w:rPr>
+                <w:color w:val="auto"/>
+                <w:lang w:val="en-US"/>
+              </w:rPr>
+              <w:t>Hospital User</w:t>
+            </w:r>
+            <w:r>
+              <w:rPr>
+                <w:color w:val="auto"/>
+              </w:rPr>
+              <w:t xml:space="preserve">, </w:t>
+            </w:r>
+            <w:r>
+              <w:rPr>
+                <w:color w:val="auto"/>
+                <w:lang w:val="en-US"/>
+              </w:rPr>
+              <w:t>Clinic User</w:t>
+            </w:r>
+          </w:p>
+        </w:tc>
+        <w:tc>
+          <w:tcPr>
+            <w:tcW w:w="4241" w:type="dxa"/>
+          </w:tcPr>
+          <w:p>
+            <w:pPr>
+              <w:cnfStyle w:val="000000000000" w:firstRow="0" w:lastRow="0" w:firstColumn="0" w:lastColumn="0" w:oddVBand="0" w:evenVBand="0" w:oddHBand="0" w:evenHBand="0" w:firstRowFirstColumn="0" w:firstRowLastColumn="0" w:lastRowFirstColumn="0" w:lastRowLastColumn="0"/>
+              <w:rPr>
+                <w:color w:val="auto"/>
+              </w:rPr>
+            </w:pPr>
+            <w:r>
+              <w:rPr>
+                <w:color w:val="auto"/>
+              </w:rPr>
+              <w:t>Страница с сообщениями</w:t>
+            </w:r>
+            <w:r>
+              <w:rPr>
+                <w:color w:val="auto"/>
+              </w:rPr>
+              <w:t>. Список сообщений с датами и временем отправления (</w:t>
+            </w:r>
+            <w:proofErr w:type="gramStart"/>
+            <w:r>
+              <w:rPr>
+                <w:color w:val="auto"/>
+              </w:rPr>
+              <w:t>непрочитанное</w:t>
+            </w:r>
+            <w:proofErr w:type="gramEnd"/>
+            <w:r>
+              <w:rPr>
+                <w:color w:val="auto"/>
+              </w:rPr>
+              <w:t xml:space="preserve"> подчеркивается жирным шрифтом).</w:t>
+            </w:r>
+          </w:p>
+        </w:tc>
+        <w:tc>
+          <w:tcPr>
+            <w:tcW w:w="1775" w:type="dxa"/>
+          </w:tcPr>
+          <w:p>
+            <w:pPr>
+              <w:cnfStyle w:val="000000000000" w:firstRow="0" w:lastRow="0" w:firstColumn="0" w:lastColumn="0" w:oddVBand="0" w:evenVBand="0" w:oddHBand="0" w:evenHBand="0" w:firstRowFirstColumn="0" w:firstRowLastColumn="0" w:lastRowFirstColumn="0" w:lastRowLastColumn="0"/>
+            </w:pPr>
+          </w:p>
+        </w:tc>
+      </w:tr>
+      <w:tr>
+        <w:trPr>
+          <w:cnfStyle w:val="000000100000" w:firstRow="0" w:lastRow="0" w:firstColumn="0" w:lastColumn="0" w:oddVBand="0" w:evenVBand="0" w:oddHBand="1" w:evenHBand="0" w:firstRowFirstColumn="0" w:firstRowLastColumn="0" w:lastRowFirstColumn="0" w:lastRowLastColumn="0"/>
+        </w:trPr>
+        <w:tc>
+          <w:tcPr>
+            <w:cnfStyle w:val="001000000000" w:firstRow="0" w:lastRow="0" w:firstColumn="1" w:lastColumn="0" w:oddVBand="0" w:evenVBand="0" w:oddHBand="0" w:evenHBand="0" w:firstRowFirstColumn="0" w:firstRowLastColumn="0" w:lastRowFirstColumn="0" w:lastRowLastColumn="0"/>
+            <w:tcW w:w="1820" w:type="dxa"/>
+            <w:tcBorders>
+              <w:left w:val="none" w:sz="0" w:space="0" w:color="auto"/>
+              <w:right w:val="none" w:sz="0" w:space="0" w:color="auto"/>
+            </w:tcBorders>
+          </w:tcPr>
+          <w:p>
+            <w:pPr>
+              <w:rPr>
+                <w:color w:val="auto"/>
+              </w:rPr>
+            </w:pPr>
+            <w:proofErr w:type="spellStart"/>
+            <w:r>
+              <w:rPr>
+                <w:color w:val="auto"/>
+              </w:rPr>
+              <w:t>Main</w:t>
+            </w:r>
+            <w:proofErr w:type="spellEnd"/>
+            <w:r>
+              <w:rPr>
+                <w:color w:val="auto"/>
+              </w:rPr>
+              <w:t xml:space="preserve"> </w:t>
+            </w:r>
+            <w:proofErr w:type="spellStart"/>
+            <w:r>
+              <w:rPr>
+                <w:color w:val="auto"/>
+              </w:rPr>
+              <w:t>Pa</w:t>
+            </w:r>
+            <w:r>
+              <w:rPr>
+                <w:color w:val="auto"/>
+              </w:rPr>
+              <w:t>ge</w:t>
+            </w:r>
+            <w:proofErr w:type="spellEnd"/>
+            <w:r>
+              <w:rPr>
+                <w:color w:val="auto"/>
+              </w:rPr>
+              <w:t xml:space="preserve"> (</w:t>
+            </w:r>
+            <w:proofErr w:type="spellStart"/>
+            <w:r>
+              <w:rPr>
+                <w:color w:val="auto"/>
+              </w:rPr>
+              <w:t>Clinic</w:t>
+            </w:r>
+            <w:proofErr w:type="spellEnd"/>
+            <w:r>
+              <w:rPr>
+                <w:color w:val="auto"/>
+              </w:rPr>
+              <w:t xml:space="preserve"> </w:t>
+            </w:r>
+            <w:proofErr w:type="spellStart"/>
+            <w:r>
+              <w:rPr>
+                <w:color w:val="auto"/>
+              </w:rPr>
+              <w:t>User</w:t>
+            </w:r>
+            <w:proofErr w:type="spellEnd"/>
+            <w:r>
+              <w:rPr>
+                <w:color w:val="auto"/>
+              </w:rPr>
+              <w:t xml:space="preserve"> </w:t>
+            </w:r>
+            <w:proofErr w:type="spellStart"/>
+            <w:r>
+              <w:rPr>
+                <w:color w:val="auto"/>
+              </w:rPr>
+              <w:t>till</w:t>
+            </w:r>
+            <w:proofErr w:type="spellEnd"/>
+            <w:r>
+              <w:rPr>
+                <w:color w:val="auto"/>
+              </w:rPr>
+              <w:t xml:space="preserve"> 10:00)</w:t>
+            </w:r>
+          </w:p>
+        </w:tc>
+        <w:tc>
+          <w:tcPr>
+            <w:tcW w:w="1735" w:type="dxa"/>
+            <w:tcBorders>
+              <w:left w:val="none" w:sz="0" w:space="0" w:color="auto"/>
+              <w:right w:val="none" w:sz="0" w:space="0" w:color="auto"/>
+            </w:tcBorders>
+          </w:tcPr>
+          <w:p>
+            <w:pPr>
+              <w:cnfStyle w:val="000000100000" w:firstRow="0" w:lastRow="0" w:firstColumn="0" w:lastColumn="0" w:oddVBand="0" w:evenVBand="0" w:oddHBand="1" w:evenHBand="0" w:firstRowFirstColumn="0" w:firstRowLastColumn="0" w:lastRowFirstColumn="0" w:lastRowLastColumn="0"/>
+              <w:rPr>
+                <w:lang w:val="en-US"/>
+              </w:rPr>
+            </w:pPr>
+            <w:r>
+              <w:rPr>
+                <w:color w:val="auto"/>
+                <w:lang w:val="en-US"/>
+              </w:rPr>
+              <w:t>Clinic User</w:t>
+            </w:r>
+          </w:p>
+        </w:tc>
+        <w:tc>
+          <w:tcPr>
+            <w:tcW w:w="4241" w:type="dxa"/>
+            <w:tcBorders>
+              <w:left w:val="none" w:sz="0" w:space="0" w:color="auto"/>
+              <w:right w:val="none" w:sz="0" w:space="0" w:color="auto"/>
+            </w:tcBorders>
+          </w:tcPr>
+          <w:p>
+            <w:pPr>
+              <w:cnfStyle w:val="000000100000" w:firstRow="0" w:lastRow="0" w:firstColumn="0" w:lastColumn="0" w:oddVBand="0" w:evenVBand="0" w:oddHBand="1" w:evenHBand="0" w:firstRowFirstColumn="0" w:firstRowLastColumn="0" w:lastRowFirstColumn="0" w:lastRowLastColumn="0"/>
+              <w:rPr>
+                <w:color w:val="auto"/>
+              </w:rPr>
+            </w:pPr>
+            <w:r>
+              <w:rPr>
+                <w:color w:val="auto"/>
+              </w:rPr>
+              <w:t>Главная страница пользователей поликлиники. Содержит сообщение о том, что регистрация еще не началась, и сообщение о том, что у него есть непрочитанные сообщения.</w:t>
+            </w:r>
+          </w:p>
+        </w:tc>
+        <w:tc>
+          <w:tcPr>
+            <w:tcW w:w="1775" w:type="dxa"/>
+            <w:tcBorders>
+              <w:left w:val="none" w:sz="0" w:space="0" w:color="auto"/>
+              <w:right w:val="none" w:sz="0" w:space="0" w:color="auto"/>
+            </w:tcBorders>
+          </w:tcPr>
+          <w:p>
+            <w:pPr>
+              <w:cnfStyle w:val="000000100000" w:firstRow="0" w:lastRow="0" w:firstColumn="0" w:lastColumn="0" w:oddVBand="0" w:evenVBand="0" w:oddHBand="1" w:evenHBand="0" w:firstRowFirstColumn="0" w:firstRowLastColumn="0" w:lastRowFirstColumn="0" w:lastRowLastColumn="0"/>
+            </w:pPr>
+          </w:p>
+        </w:tc>
+      </w:tr>
+      <w:tr>
+        <w:tc>
+          <w:tcPr>
+            <w:cnfStyle w:val="001000000000" w:firstRow="0" w:lastRow="0" w:firstColumn="1" w:lastColumn="0" w:oddVBand="0" w:evenVBand="0" w:oddHBand="0" w:evenHBand="0" w:firstRowFirstColumn="0" w:firstRowLastColumn="0" w:lastRowFirstColumn="0" w:lastRowLastColumn="0"/>
+            <w:tcW w:w="1820" w:type="dxa"/>
+          </w:tcPr>
+          <w:p>
+            <w:pPr>
+              <w:rPr>
+                <w:color w:val="auto"/>
+              </w:rPr>
+            </w:pPr>
+            <w:proofErr w:type="spellStart"/>
+            <w:r>
+              <w:rPr>
+                <w:color w:val="auto"/>
+              </w:rPr>
+              <w:t>Main</w:t>
+            </w:r>
+            <w:proofErr w:type="spellEnd"/>
+            <w:r>
+              <w:rPr>
+                <w:color w:val="auto"/>
+              </w:rPr>
+              <w:t xml:space="preserve"> </w:t>
+            </w:r>
+            <w:proofErr w:type="spellStart"/>
+            <w:r>
+              <w:rPr>
+                <w:color w:val="auto"/>
+              </w:rPr>
+              <w:t>Pag</w:t>
+            </w:r>
+            <w:r>
+              <w:rPr>
+                <w:color w:val="auto"/>
+              </w:rPr>
+              <w:t>e</w:t>
+            </w:r>
+            <w:proofErr w:type="spellEnd"/>
+            <w:r>
+              <w:rPr>
+                <w:color w:val="auto"/>
+              </w:rPr>
+              <w:t xml:space="preserve"> (</w:t>
+            </w:r>
+            <w:proofErr w:type="spellStart"/>
+            <w:r>
+              <w:rPr>
+                <w:color w:val="auto"/>
+              </w:rPr>
+              <w:t>Clinic</w:t>
+            </w:r>
+            <w:proofErr w:type="spellEnd"/>
+            <w:r>
+              <w:rPr>
+                <w:color w:val="auto"/>
+              </w:rPr>
+              <w:t xml:space="preserve"> </w:t>
+            </w:r>
+            <w:proofErr w:type="spellStart"/>
+            <w:r>
+              <w:rPr>
+                <w:color w:val="auto"/>
+              </w:rPr>
+              <w:t>User</w:t>
+            </w:r>
+            <w:proofErr w:type="spellEnd"/>
+            <w:r>
+              <w:rPr>
+                <w:color w:val="auto"/>
+              </w:rPr>
+              <w:t xml:space="preserve"> </w:t>
+            </w:r>
+            <w:proofErr w:type="spellStart"/>
+            <w:r>
+              <w:rPr>
+                <w:color w:val="auto"/>
+              </w:rPr>
+              <w:t>after</w:t>
+            </w:r>
+            <w:proofErr w:type="spellEnd"/>
+            <w:r>
+              <w:rPr>
+                <w:color w:val="auto"/>
+              </w:rPr>
+              <w:t xml:space="preserve"> 10:00)</w:t>
+            </w:r>
+          </w:p>
+        </w:tc>
+        <w:tc>
+          <w:tcPr>
+            <w:tcW w:w="1735" w:type="dxa"/>
+          </w:tcPr>
+          <w:p>
+            <w:pPr>
+              <w:cnfStyle w:val="000000000000" w:firstRow="0" w:lastRow="0" w:firstColumn="0" w:lastColumn="0" w:oddVBand="0" w:evenVBand="0" w:oddHBand="0" w:evenHBand="0" w:firstRowFirstColumn="0" w:firstRowLastColumn="0" w:lastRowFirstColumn="0" w:lastRowLastColumn="0"/>
+              <w:rPr>
+                <w:lang w:val="en-US"/>
+              </w:rPr>
+            </w:pPr>
+            <w:r>
+              <w:rPr>
+                <w:color w:val="auto"/>
+                <w:lang w:val="en-US"/>
+              </w:rPr>
+              <w:t>Clinic User</w:t>
+            </w:r>
+          </w:p>
+        </w:tc>
+        <w:tc>
+          <w:tcPr>
+            <w:tcW w:w="4241" w:type="dxa"/>
+          </w:tcPr>
+          <w:p>
+            <w:pPr>
+              <w:cnfStyle w:val="000000000000" w:firstRow="0" w:lastRow="0" w:firstColumn="0" w:lastColumn="0" w:oddVBand="0" w:evenVBand="0" w:oddHBand="0" w:evenHBand="0" w:firstRowFirstColumn="0" w:firstRowLastColumn="0" w:lastRowFirstColumn="0" w:lastRowLastColumn="0"/>
+              <w:rPr>
+                <w:color w:val="auto"/>
+              </w:rPr>
+            </w:pPr>
+            <w:r>
+              <w:rPr>
+                <w:color w:val="auto"/>
+              </w:rPr>
+              <w:t>Главная страница пользователей поликлиники (после 10 часов утра).</w:t>
+            </w:r>
+            <w:r>
+              <w:rPr>
+                <w:color w:val="auto"/>
+              </w:rPr>
+              <w:t xml:space="preserve"> Дается информация о том, как зарезервировать место и как отменить резервацию.</w:t>
+            </w:r>
+          </w:p>
+        </w:tc>
+        <w:tc>
+          <w:tcPr>
+            <w:tcW w:w="1775" w:type="dxa"/>
+          </w:tcPr>
+          <w:p>
+            <w:pPr>
+              <w:cnfStyle w:val="000000000000" w:firstRow="0" w:lastRow="0" w:firstColumn="0" w:lastColumn="0" w:oddVBand="0" w:evenVBand="0" w:oddHBand="0" w:evenHBand="0" w:firstRowFirstColumn="0" w:firstRowLastColumn="0" w:lastRowFirstColumn="0" w:lastRowLastColumn="0"/>
+            </w:pPr>
+          </w:p>
+        </w:tc>
+      </w:tr>
+      <w:tr>
+        <w:trPr>
+          <w:cnfStyle w:val="000000100000" w:firstRow="0" w:lastRow="0" w:firstColumn="0" w:lastColumn="0" w:oddVBand="0" w:evenVBand="0" w:oddHBand="1" w:evenHBand="0" w:firstRowFirstColumn="0" w:firstRowLastColumn="0" w:lastRowFirstColumn="0" w:lastRowLastColumn="0"/>
+        </w:trPr>
+        <w:tc>
+          <w:tcPr>
+            <w:cnfStyle w:val="001000000000" w:firstRow="0" w:lastRow="0" w:firstColumn="1" w:lastColumn="0" w:oddVBand="0" w:evenVBand="0" w:oddHBand="0" w:evenHBand="0" w:firstRowFirstColumn="0" w:firstRowLastColumn="0" w:lastRowFirstColumn="0" w:lastRowLastColumn="0"/>
+            <w:tcW w:w="1820" w:type="dxa"/>
+            <w:tcBorders>
+              <w:left w:val="none" w:sz="0" w:space="0" w:color="auto"/>
+              <w:right w:val="none" w:sz="0" w:space="0" w:color="auto"/>
+            </w:tcBorders>
+          </w:tcPr>
+          <w:p>
+            <w:pPr>
+              <w:rPr>
+                <w:color w:val="auto"/>
+              </w:rPr>
+            </w:pPr>
+            <w:proofErr w:type="spellStart"/>
+            <w:r>
+              <w:rPr>
+                <w:color w:val="auto"/>
+              </w:rPr>
+              <w:t>Make</w:t>
+            </w:r>
+            <w:proofErr w:type="spellEnd"/>
+            <w:r>
+              <w:rPr>
+                <w:color w:val="auto"/>
+              </w:rPr>
+              <w:t xml:space="preserve"> </w:t>
+            </w:r>
+            <w:proofErr w:type="spellStart"/>
+            <w:r>
+              <w:rPr>
+                <w:color w:val="auto"/>
+              </w:rPr>
+              <w:t>Registration</w:t>
+            </w:r>
+            <w:proofErr w:type="spellEnd"/>
+            <w:r>
+              <w:rPr>
+                <w:color w:val="auto"/>
+              </w:rPr>
+              <w:t xml:space="preserve"> </w:t>
+            </w:r>
+            <w:proofErr w:type="spellStart"/>
+            <w:r>
+              <w:rPr>
+                <w:color w:val="auto"/>
+              </w:rPr>
+              <w:t>Table</w:t>
+            </w:r>
+            <w:proofErr w:type="spellEnd"/>
+            <w:r>
+              <w:rPr>
+                <w:color w:val="auto"/>
+              </w:rPr>
+              <w:t xml:space="preserve"> </w:t>
+            </w:r>
+            <w:proofErr w:type="spellStart"/>
+            <w:r>
+              <w:rPr>
+                <w:color w:val="auto"/>
+              </w:rPr>
+              <w:t>Page</w:t>
+            </w:r>
+            <w:proofErr w:type="spellEnd"/>
+            <w:r>
+              <w:rPr>
+                <w:color w:val="auto"/>
+              </w:rPr>
+              <w:t xml:space="preserve"> (</w:t>
+            </w:r>
+            <w:proofErr w:type="spellStart"/>
+            <w:r>
+              <w:rPr>
+                <w:color w:val="auto"/>
+              </w:rPr>
+              <w:t>Clinic</w:t>
+            </w:r>
+            <w:proofErr w:type="spellEnd"/>
+            <w:r>
+              <w:rPr>
+                <w:color w:val="auto"/>
+              </w:rPr>
+              <w:t xml:space="preserve"> </w:t>
+            </w:r>
+            <w:proofErr w:type="spellStart"/>
+            <w:r>
+              <w:rPr>
+                <w:color w:val="auto"/>
+              </w:rPr>
+              <w:t>User</w:t>
+            </w:r>
+            <w:proofErr w:type="spellEnd"/>
+            <w:r>
+              <w:rPr>
+                <w:color w:val="auto"/>
+              </w:rPr>
+              <w:t xml:space="preserve">) </w:t>
+            </w:r>
+          </w:p>
+        </w:tc>
+        <w:tc>
+          <w:tcPr>
+            <w:tcW w:w="1735" w:type="dxa"/>
+            <w:tcBorders>
+              <w:left w:val="none" w:sz="0" w:space="0" w:color="auto"/>
+              <w:right w:val="none" w:sz="0" w:space="0" w:color="auto"/>
+            </w:tcBorders>
+          </w:tcPr>
+          <w:p>
+            <w:pPr>
+              <w:cnfStyle w:val="000000100000" w:firstRow="0" w:lastRow="0" w:firstColumn="0" w:lastColumn="0" w:oddVBand="0" w:evenVBand="0" w:oddHBand="1" w:evenHBand="0" w:firstRowFirstColumn="0" w:firstRowLastColumn="0" w:lastRowFirstColumn="0" w:lastRowLastColumn="0"/>
+              <w:rPr>
+                <w:lang w:val="en-US"/>
+              </w:rPr>
+            </w:pPr>
+            <w:r>
+              <w:rPr>
+                <w:color w:val="auto"/>
+                <w:lang w:val="en-US"/>
+              </w:rPr>
+              <w:t>Clinic User</w:t>
+            </w:r>
+          </w:p>
+        </w:tc>
+        <w:tc>
+          <w:tcPr>
+            <w:tcW w:w="4241" w:type="dxa"/>
+            <w:tcBorders>
+              <w:left w:val="none" w:sz="0" w:space="0" w:color="auto"/>
+              <w:right w:val="none" w:sz="0" w:space="0" w:color="auto"/>
+            </w:tcBorders>
+          </w:tcPr>
+          <w:p>
+            <w:pPr>
+              <w:cnfStyle w:val="000000100000" w:firstRow="0" w:lastRow="0" w:firstColumn="0" w:lastColumn="0" w:oddVBand="0" w:evenVBand="0" w:oddHBand="1" w:evenHBand="0" w:firstRowFirstColumn="0" w:firstRowLastColumn="0" w:lastRowFirstColumn="0" w:lastRowLastColumn="0"/>
+            </w:pPr>
+            <w:r>
+              <w:rPr>
+                <w:color w:val="auto"/>
+              </w:rPr>
+              <w:t xml:space="preserve">Страница, где можно зарезервировать место в конкретном отделении больницы (для мужчин и женщин). </w:t>
+            </w:r>
+            <w:r>
+              <w:rPr>
+                <w:color w:val="auto"/>
+              </w:rPr>
+              <w:br/>
+            </w:r>
+            <w:r>
+              <w:rPr>
+                <w:bCs/>
+                <w:color w:val="auto"/>
+              </w:rPr>
+              <w:t>Содержит таблицу, в кот</w:t>
+            </w:r>
+            <w:r>
+              <w:rPr>
+                <w:bCs/>
+                <w:color w:val="auto"/>
+              </w:rPr>
+              <w:t>орой указано название больницы,</w:t>
+            </w:r>
+            <w:r>
+              <w:rPr>
+                <w:bCs/>
+                <w:color w:val="auto"/>
+              </w:rPr>
+              <w:t xml:space="preserve"> отделение, количество свободных мест</w:t>
+            </w:r>
+            <w:r>
+              <w:rPr>
+                <w:bCs/>
+              </w:rPr>
+              <w:t>.</w:t>
+            </w:r>
+          </w:p>
+        </w:tc>
+        <w:tc>
+          <w:tcPr>
+            <w:tcW w:w="1775" w:type="dxa"/>
+            <w:tcBorders>
+              <w:left w:val="none" w:sz="0" w:space="0" w:color="auto"/>
+              <w:right w:val="none" w:sz="0" w:space="0" w:color="auto"/>
+            </w:tcBorders>
+          </w:tcPr>
+          <w:p>
+            <w:pPr>
+              <w:cnfStyle w:val="000000100000" w:firstRow="0" w:lastRow="0" w:firstColumn="0" w:lastColumn="0" w:oddVBand="0" w:evenVBand="0" w:oddHBand="1" w:evenHBand="0" w:firstRowFirstColumn="0" w:firstRowLastColumn="0" w:lastRowFirstColumn="0" w:lastRowLastColumn="0"/>
+            </w:pPr>
+          </w:p>
+        </w:tc>
+      </w:tr>
+      <w:tr>
+        <w:trPr>
+          <w:trHeight w:val="70"/>
+        </w:trPr>
+        <w:tc>
+          <w:tcPr>
+            <w:cnfStyle w:val="001000000000" w:firstRow="0" w:lastRow="0" w:firstColumn="1" w:lastColumn="0" w:oddVBand="0" w:evenVBand="0" w:oddHBand="0" w:evenHBand="0" w:firstRowFirstColumn="0" w:firstRowLastColumn="0" w:lastRowFirstColumn="0" w:lastRowLastColumn="0"/>
+            <w:tcW w:w="1820" w:type="dxa"/>
+          </w:tcPr>
+          <w:p>
+            <w:pPr>
+              <w:rPr>
+                <w:color w:val="auto"/>
+              </w:rPr>
+            </w:pPr>
+            <w:proofErr w:type="spellStart"/>
+            <w:r>
+              <w:rPr>
+                <w:color w:val="auto"/>
+              </w:rPr>
+              <w:t>Make</w:t>
+            </w:r>
+            <w:proofErr w:type="spellEnd"/>
+            <w:r>
+              <w:rPr>
+                <w:color w:val="auto"/>
+              </w:rPr>
+              <w:t xml:space="preserve"> </w:t>
+            </w:r>
+            <w:proofErr w:type="spellStart"/>
+            <w:r>
+              <w:rPr>
+                <w:color w:val="auto"/>
+              </w:rPr>
+              <w:t>Registration</w:t>
+            </w:r>
+            <w:proofErr w:type="spellEnd"/>
+            <w:r>
+              <w:rPr>
+                <w:color w:val="auto"/>
+              </w:rPr>
+              <w:t xml:space="preserve"> </w:t>
+            </w:r>
+            <w:proofErr w:type="spellStart"/>
+            <w:r>
+              <w:rPr>
+                <w:color w:val="auto"/>
+              </w:rPr>
+              <w:t>Page</w:t>
+            </w:r>
+            <w:proofErr w:type="spellEnd"/>
+            <w:r>
+              <w:rPr>
+                <w:color w:val="auto"/>
+              </w:rPr>
+              <w:t xml:space="preserve"> (</w:t>
+            </w:r>
+            <w:proofErr w:type="spellStart"/>
+            <w:r>
+              <w:rPr>
+                <w:color w:val="auto"/>
+              </w:rPr>
+              <w:t>Clinic</w:t>
+            </w:r>
+            <w:proofErr w:type="spellEnd"/>
+            <w:r>
+              <w:rPr>
+                <w:color w:val="auto"/>
+              </w:rPr>
+              <w:t xml:space="preserve"> </w:t>
+            </w:r>
+            <w:proofErr w:type="spellStart"/>
+            <w:r>
+              <w:rPr>
+                <w:color w:val="auto"/>
+              </w:rPr>
+              <w:t>User</w:t>
+            </w:r>
+            <w:proofErr w:type="spellEnd"/>
+            <w:r>
+              <w:rPr>
+                <w:color w:val="auto"/>
+              </w:rPr>
+              <w:t xml:space="preserve">) </w:t>
+            </w:r>
+          </w:p>
+        </w:tc>
+        <w:tc>
+          <w:tcPr>
+            <w:tcW w:w="1735" w:type="dxa"/>
+          </w:tcPr>
+          <w:p>
+            <w:pPr>
+              <w:cnfStyle w:val="000000000000" w:firstRow="0" w:lastRow="0" w:firstColumn="0" w:lastColumn="0" w:oddVBand="0" w:evenVBand="0" w:oddHBand="0" w:evenHBand="0" w:firstRowFirstColumn="0" w:firstRowLastColumn="0" w:lastRowFirstColumn="0" w:lastRowLastColumn="0"/>
+              <w:rPr>
+                <w:lang w:val="en-US"/>
+              </w:rPr>
+            </w:pPr>
+            <w:r>
+              <w:rPr>
+                <w:color w:val="auto"/>
+                <w:lang w:val="en-US"/>
+              </w:rPr>
+              <w:t>Clinic User</w:t>
+            </w:r>
+          </w:p>
+        </w:tc>
+        <w:tc>
+          <w:tcPr>
+            <w:tcW w:w="4241" w:type="dxa"/>
+          </w:tcPr>
+          <w:p>
+            <w:pPr>
+              <w:cnfStyle w:val="000000000000" w:firstRow="0" w:lastRow="0" w:firstColumn="0" w:lastColumn="0" w:oddVBand="0" w:evenVBand="0" w:oddHBand="0" w:evenHBand="0" w:firstRowFirstColumn="0" w:firstRowLastColumn="0" w:lastRowFirstColumn="0" w:lastRowLastColumn="0"/>
+              <w:rPr>
+                <w:color w:val="auto"/>
+              </w:rPr>
+            </w:pPr>
+            <w:r>
+              <w:rPr>
+                <w:color w:val="auto"/>
+              </w:rPr>
+              <w:t xml:space="preserve">Страница подтверждения или отмены указанной резервации. </w:t>
+            </w:r>
+            <w:r>
+              <w:rPr>
+                <w:color w:val="auto"/>
+              </w:rPr>
+              <w:t>Содержит список с информацией о регистрации и поле для ввода кода пациента.</w:t>
+            </w:r>
+          </w:p>
+        </w:tc>
+        <w:tc>
+          <w:tcPr>
+            <w:tcW w:w="1775" w:type="dxa"/>
+          </w:tcPr>
+          <w:p>
+            <w:pPr>
+              <w:cnfStyle w:val="000000000000" w:firstRow="0" w:lastRow="0" w:firstColumn="0" w:lastColumn="0" w:oddVBand="0" w:evenVBand="0" w:oddHBand="0" w:evenHBand="0" w:firstRowFirstColumn="0" w:firstRowLastColumn="0" w:lastRowFirstColumn="0" w:lastRowLastColumn="0"/>
+            </w:pPr>
+          </w:p>
+        </w:tc>
+      </w:tr>
+      <w:tr>
+        <w:trPr>
+          <w:cnfStyle w:val="000000100000" w:firstRow="0" w:lastRow="0" w:firstColumn="0" w:lastColumn="0" w:oddVBand="0" w:evenVBand="0" w:oddHBand="1" w:evenHBand="0" w:firstRowFirstColumn="0" w:firstRowLastColumn="0" w:lastRowFirstColumn="0" w:lastRowLastColumn="0"/>
+        </w:trPr>
+        <w:tc>
+          <w:tcPr>
+            <w:cnfStyle w:val="001000000000" w:firstRow="0" w:lastRow="0" w:firstColumn="1" w:lastColumn="0" w:oddVBand="0" w:evenVBand="0" w:oddHBand="0" w:evenHBand="0" w:firstRowFirstColumn="0" w:firstRowLastColumn="0" w:lastRowFirstColumn="0" w:lastRowLastColumn="0"/>
+            <w:tcW w:w="1820" w:type="dxa"/>
+            <w:tcBorders>
+              <w:left w:val="none" w:sz="0" w:space="0" w:color="auto"/>
+              <w:right w:val="none" w:sz="0" w:space="0" w:color="auto"/>
+            </w:tcBorders>
+          </w:tcPr>
+          <w:p>
+            <w:pPr>
+              <w:rPr>
+                <w:color w:val="auto"/>
+              </w:rPr>
+            </w:pPr>
+            <w:proofErr w:type="spellStart"/>
+            <w:r>
+              <w:rPr>
+                <w:color w:val="auto"/>
+              </w:rPr>
+              <w:t>Cancel</w:t>
+            </w:r>
+            <w:proofErr w:type="spellEnd"/>
+            <w:r>
+              <w:rPr>
+                <w:color w:val="auto"/>
+              </w:rPr>
+              <w:t xml:space="preserve"> </w:t>
+            </w:r>
+            <w:proofErr w:type="spellStart"/>
+            <w:r>
+              <w:rPr>
+                <w:color w:val="auto"/>
+              </w:rPr>
+              <w:t>Registration</w:t>
+            </w:r>
+            <w:proofErr w:type="spellEnd"/>
+            <w:r>
+              <w:rPr>
+                <w:color w:val="auto"/>
+              </w:rPr>
+              <w:t xml:space="preserve"> </w:t>
+            </w:r>
+            <w:proofErr w:type="spellStart"/>
+            <w:r>
+              <w:rPr>
+                <w:color w:val="auto"/>
+              </w:rPr>
+              <w:t>Table</w:t>
+            </w:r>
+            <w:proofErr w:type="spellEnd"/>
+            <w:r>
+              <w:rPr>
+                <w:color w:val="auto"/>
+              </w:rPr>
+              <w:t xml:space="preserve"> </w:t>
+            </w:r>
+            <w:proofErr w:type="spellStart"/>
+            <w:r>
+              <w:rPr>
+                <w:color w:val="auto"/>
+              </w:rPr>
+              <w:t>Page</w:t>
+            </w:r>
+            <w:proofErr w:type="spellEnd"/>
+            <w:r>
+              <w:rPr>
+                <w:color w:val="auto"/>
+              </w:rPr>
+              <w:t xml:space="preserve"> (</w:t>
+            </w:r>
+            <w:proofErr w:type="spellStart"/>
+            <w:r>
+              <w:rPr>
+                <w:color w:val="auto"/>
+              </w:rPr>
+              <w:t>Clinic</w:t>
+            </w:r>
+            <w:proofErr w:type="spellEnd"/>
+            <w:r>
+              <w:rPr>
+                <w:color w:val="auto"/>
+              </w:rPr>
+              <w:t xml:space="preserve"> </w:t>
+            </w:r>
+            <w:proofErr w:type="spellStart"/>
+            <w:r>
+              <w:rPr>
+                <w:color w:val="auto"/>
+              </w:rPr>
+              <w:t>User</w:t>
+            </w:r>
+            <w:proofErr w:type="spellEnd"/>
+            <w:r>
+              <w:rPr>
+                <w:color w:val="auto"/>
+              </w:rPr>
+              <w:t xml:space="preserve">) </w:t>
+            </w:r>
+          </w:p>
+        </w:tc>
+        <w:tc>
+          <w:tcPr>
+            <w:tcW w:w="1735" w:type="dxa"/>
+            <w:tcBorders>
+              <w:left w:val="none" w:sz="0" w:space="0" w:color="auto"/>
+              <w:right w:val="none" w:sz="0" w:space="0" w:color="auto"/>
+            </w:tcBorders>
+          </w:tcPr>
+          <w:p>
+            <w:pPr>
+              <w:cnfStyle w:val="000000100000" w:firstRow="0" w:lastRow="0" w:firstColumn="0" w:lastColumn="0" w:oddVBand="0" w:evenVBand="0" w:oddHBand="1" w:evenHBand="0" w:firstRowFirstColumn="0" w:firstRowLastColumn="0" w:lastRowFirstColumn="0" w:lastRowLastColumn="0"/>
+              <w:rPr>
+                <w:lang w:val="en-US"/>
+              </w:rPr>
+            </w:pPr>
+            <w:r>
+              <w:rPr>
+                <w:color w:val="auto"/>
+                <w:lang w:val="en-US"/>
+              </w:rPr>
+              <w:t>Clinic User</w:t>
+            </w:r>
+          </w:p>
+        </w:tc>
+        <w:tc>
+          <w:tcPr>
+            <w:tcW w:w="4241" w:type="dxa"/>
+            <w:tcBorders>
+              <w:left w:val="none" w:sz="0" w:space="0" w:color="auto"/>
+              <w:right w:val="none" w:sz="0" w:space="0" w:color="auto"/>
+            </w:tcBorders>
+          </w:tcPr>
+          <w:p>
+            <w:pPr>
+              <w:cnfStyle w:val="000000100000" w:firstRow="0" w:lastRow="0" w:firstColumn="0" w:lastColumn="0" w:oddVBand="0" w:evenVBand="0" w:oddHBand="1" w:evenHBand="0" w:firstRowFirstColumn="0" w:firstRowLastColumn="0" w:lastRowFirstColumn="0" w:lastRowLastColumn="0"/>
+              <w:rPr>
+                <w:color w:val="auto"/>
+              </w:rPr>
+            </w:pPr>
+            <w:r>
+              <w:rPr>
+                <w:color w:val="auto"/>
+              </w:rPr>
+              <w:t xml:space="preserve">Содержит список регистраций поликлиники на текущую дату. </w:t>
+            </w:r>
+            <w:r>
+              <w:rPr>
+                <w:color w:val="auto"/>
+              </w:rPr>
+              <w:t>Представлена таблица со временем, названием больницы, названием отделения, кодом пациента и ФИО врача и возможность отменить резервацию.</w:t>
+            </w:r>
+          </w:p>
+        </w:tc>
+        <w:tc>
+          <w:tcPr>
+            <w:tcW w:w="1775" w:type="dxa"/>
+            <w:tcBorders>
+              <w:left w:val="none" w:sz="0" w:space="0" w:color="auto"/>
+              <w:right w:val="none" w:sz="0" w:space="0" w:color="auto"/>
+            </w:tcBorders>
+          </w:tcPr>
+          <w:p>
+            <w:pPr>
+              <w:cnfStyle w:val="000000100000" w:firstRow="0" w:lastRow="0" w:firstColumn="0" w:lastColumn="0" w:oddVBand="0" w:evenVBand="0" w:oddHBand="1" w:evenHBand="0" w:firstRowFirstColumn="0" w:firstRowLastColumn="0" w:lastRowFirstColumn="0" w:lastRowLastColumn="0"/>
+            </w:pPr>
+          </w:p>
+        </w:tc>
+      </w:tr>
+    </w:tbl>
+    <w:p>
       <w:bookmarkStart w:id="0" w:name="_GoBack"/>
       <w:bookmarkEnd w:id="0"/>
     </w:p>
@@ -323,6 +2574,147 @@
       <w:color w:val="0000FF" w:themeColor="hyperlink"/>
       <w:u w:val="single"/>
     </w:rPr>
+  </w:style>
+  <w:style w:type="character" w:styleId="a4">
+    <w:name w:val="FollowedHyperlink"/>
+    <w:basedOn w:val="a0"/>
+    <w:uiPriority w:val="99"/>
+    <w:semiHidden/>
+    <w:unhideWhenUsed/>
+    <w:rsid w:val="00BB66E9"/>
+    <w:rPr>
+      <w:color w:val="800080" w:themeColor="followedHyperlink"/>
+      <w:u w:val="single"/>
+    </w:rPr>
+  </w:style>
+  <w:style w:type="table" w:styleId="a5">
+    <w:name w:val="Table Grid"/>
+    <w:basedOn w:val="a1"/>
+    <w:uiPriority w:val="59"/>
+    <w:rsid w:val="00BB66E9"/>
+    <w:pPr>
+      <w:spacing w:after="0" w:line="240" w:lineRule="auto"/>
+    </w:pPr>
+    <w:tblPr>
+      <w:tblInd w:w="0" w:type="dxa"/>
+      <w:tblBorders>
+        <w:top w:val="single" w:sz="4" w:space="0" w:color="auto"/>
+        <w:left w:val="single" w:sz="4" w:space="0" w:color="auto"/>
+        <w:bottom w:val="single" w:sz="4" w:space="0" w:color="auto"/>
+        <w:right w:val="single" w:sz="4" w:space="0" w:color="auto"/>
+        <w:insideH w:val="single" w:sz="4" w:space="0" w:color="auto"/>
+        <w:insideV w:val="single" w:sz="4" w:space="0" w:color="auto"/>
+      </w:tblBorders>
+      <w:tblCellMar>
+        <w:top w:w="0" w:type="dxa"/>
+        <w:left w:w="108" w:type="dxa"/>
+        <w:bottom w:w="0" w:type="dxa"/>
+        <w:right w:w="108" w:type="dxa"/>
+      </w:tblCellMar>
+    </w:tblPr>
+  </w:style>
+  <w:style w:type="table" w:styleId="-1">
+    <w:name w:val="Light Shading Accent 1"/>
+    <w:basedOn w:val="a1"/>
+    <w:uiPriority w:val="60"/>
+    <w:rsid w:val="003F23C7"/>
+    <w:pPr>
+      <w:spacing w:after="0" w:line="240" w:lineRule="auto"/>
+    </w:pPr>
+    <w:rPr>
+      <w:color w:val="365F91" w:themeColor="accent1" w:themeShade="BF"/>
+    </w:rPr>
+    <w:tblPr>
+      <w:tblStyleRowBandSize w:val="1"/>
+      <w:tblStyleColBandSize w:val="1"/>
+      <w:tblInd w:w="0" w:type="dxa"/>
+      <w:tblBorders>
+        <w:top w:val="single" w:sz="8" w:space="0" w:color="4F81BD" w:themeColor="accent1"/>
+        <w:bottom w:val="single" w:sz="8" w:space="0" w:color="4F81BD" w:themeColor="accent1"/>
+      </w:tblBorders>
+      <w:tblCellMar>
+        <w:top w:w="0" w:type="dxa"/>
+        <w:left w:w="108" w:type="dxa"/>
+        <w:bottom w:w="0" w:type="dxa"/>
+        <w:right w:w="108" w:type="dxa"/>
+      </w:tblCellMar>
+    </w:tblPr>
+    <w:tblStylePr w:type="firstRow">
+      <w:pPr>
+        <w:spacing w:before="0" w:after="0" w:line="240" w:lineRule="auto"/>
+      </w:pPr>
+      <w:rPr>
+        <w:b/>
+        <w:bCs/>
+      </w:rPr>
+      <w:tblPr/>
+      <w:tcPr>
+        <w:tcBorders>
+          <w:top w:val="single" w:sz="8" w:space="0" w:color="4F81BD" w:themeColor="accent1"/>
+          <w:left w:val="nil"/>
+          <w:bottom w:val="single" w:sz="8" w:space="0" w:color="4F81BD" w:themeColor="accent1"/>
+          <w:right w:val="nil"/>
+          <w:insideH w:val="nil"/>
+          <w:insideV w:val="nil"/>
+        </w:tcBorders>
+      </w:tcPr>
+    </w:tblStylePr>
+    <w:tblStylePr w:type="lastRow">
+      <w:pPr>
+        <w:spacing w:before="0" w:after="0" w:line="240" w:lineRule="auto"/>
+      </w:pPr>
+      <w:rPr>
+        <w:b/>
+        <w:bCs/>
+      </w:rPr>
+      <w:tblPr/>
+      <w:tcPr>
+        <w:tcBorders>
+          <w:top w:val="single" w:sz="8" w:space="0" w:color="4F81BD" w:themeColor="accent1"/>
+          <w:left w:val="nil"/>
+          <w:bottom w:val="single" w:sz="8" w:space="0" w:color="4F81BD" w:themeColor="accent1"/>
+          <w:right w:val="nil"/>
+          <w:insideH w:val="nil"/>
+          <w:insideV w:val="nil"/>
+        </w:tcBorders>
+      </w:tcPr>
+    </w:tblStylePr>
+    <w:tblStylePr w:type="firstCol">
+      <w:rPr>
+        <w:b/>
+        <w:bCs/>
+      </w:rPr>
+    </w:tblStylePr>
+    <w:tblStylePr w:type="lastCol">
+      <w:rPr>
+        <w:b/>
+        <w:bCs/>
+      </w:rPr>
+    </w:tblStylePr>
+    <w:tblStylePr w:type="band1Vert">
+      <w:tblPr/>
+      <w:tcPr>
+        <w:tcBorders>
+          <w:left w:val="nil"/>
+          <w:right w:val="nil"/>
+          <w:insideH w:val="nil"/>
+          <w:insideV w:val="nil"/>
+        </w:tcBorders>
+        <w:shd w:val="clear" w:color="auto" w:fill="D3DFEE" w:themeFill="accent1" w:themeFillTint="3F"/>
+      </w:tcPr>
+    </w:tblStylePr>
+    <w:tblStylePr w:type="band1Horz">
+      <w:tblPr/>
+      <w:tcPr>
+        <w:tcBorders>
+          <w:left w:val="nil"/>
+          <w:right w:val="nil"/>
+          <w:insideH w:val="nil"/>
+          <w:insideV w:val="nil"/>
+        </w:tcBorders>
+        <w:shd w:val="clear" w:color="auto" w:fill="D3DFEE" w:themeFill="accent1" w:themeFillTint="3F"/>
+      </w:tcPr>
+    </w:tblStylePr>
   </w:style>
 </w:styles>
 </file>

</xml_diff>